<commit_message>
Fix Technical task number Add package diagram Package refactoring
</commit_message>
<xml_diff>
--- a/docs/Техническое задание.docx
+++ b/docs/Техническое задание.docx
@@ -277,6 +277,14 @@
         <w:tblpPr w:leftFromText="180" w:rightFromText="180" w:vertAnchor="text" w:tblpY="1"/>
         <w:tblOverlap w:val="never"/>
         <w:tblW w:w="0" w:type="auto"/>
+        <w:tblBorders>
+          <w:top w:val="none" w:sz="0" w:space="0" w:color="auto"/>
+          <w:left w:val="none" w:sz="0" w:space="0" w:color="auto"/>
+          <w:bottom w:val="none" w:sz="0" w:space="0" w:color="auto"/>
+          <w:right w:val="none" w:sz="0" w:space="0" w:color="auto"/>
+          <w:insideH w:val="none" w:sz="0" w:space="0" w:color="auto"/>
+          <w:insideV w:val="none" w:sz="0" w:space="0" w:color="auto"/>
+        </w:tblBorders>
         <w:tblLayout w:type="fixed"/>
         <w:tblLook w:val="04A0" w:firstRow="1" w:lastRow="0" w:firstColumn="1" w:lastColumn="0" w:noHBand="0" w:noVBand="1"/>
       </w:tblPr>
@@ -611,7 +619,13 @@
         <w:t>RU</w:t>
       </w:r>
       <w:r>
-        <w:t>.17701729.502900-01 ТЗ 01-1-ЛУ</w:t>
+        <w:t>.17701729.</w:t>
+      </w:r>
+      <w:r>
+        <w:t>03.07</w:t>
+      </w:r>
+      <w:r>
+        <w:t>-01 ТЗ 01-1-ЛУ</w:t>
       </w:r>
     </w:p>
     <w:tbl>
@@ -805,7 +819,13 @@
       </w:pPr>
       <w:bookmarkStart w:id="0" w:name="_Hlk480491678"/>
       <w:r>
-        <w:t xml:space="preserve">RU.17701729. 502900-01 </w:t>
+        <w:t xml:space="preserve">RU.17701729. </w:t>
+      </w:r>
+      <w:r>
+        <w:t>03.07</w:t>
+      </w:r>
+      <w:r>
+        <w:t xml:space="preserve">-01 </w:t>
       </w:r>
       <w:bookmarkEnd w:id="0"/>
       <w:r>
@@ -899,6 +919,14 @@
         <w:tblpPr w:leftFromText="180" w:rightFromText="180" w:vertAnchor="text" w:tblpY="1"/>
         <w:tblOverlap w:val="never"/>
         <w:tblW w:w="0" w:type="auto"/>
+        <w:tblBorders>
+          <w:top w:val="none" w:sz="0" w:space="0" w:color="auto"/>
+          <w:left w:val="none" w:sz="0" w:space="0" w:color="auto"/>
+          <w:bottom w:val="none" w:sz="0" w:space="0" w:color="auto"/>
+          <w:right w:val="none" w:sz="0" w:space="0" w:color="auto"/>
+          <w:insideH w:val="none" w:sz="0" w:space="0" w:color="auto"/>
+          <w:insideV w:val="none" w:sz="0" w:space="0" w:color="auto"/>
+        </w:tblBorders>
         <w:tblLook w:val="04A0" w:firstRow="1" w:lastRow="0" w:firstColumn="1" w:lastColumn="0" w:noHBand="0" w:noVBand="1"/>
       </w:tblPr>
       <w:tblGrid>
@@ -1157,7 +1185,19 @@
         <w:rPr>
           <w:lang w:val="en-US"/>
         </w:rPr>
-        <w:t>RU.17701729.502900-01 ТЗ 01-1</w:t>
+        <w:t>RU.17701729.</w:t>
+      </w:r>
+      <w:r>
+        <w:rPr>
+          <w:lang w:val="en-US"/>
+        </w:rPr>
+        <w:t>03.07</w:t>
+      </w:r>
+      <w:r>
+        <w:rPr>
+          <w:lang w:val="en-US"/>
+        </w:rPr>
+        <w:t>-01 ТЗ 01-1</w:t>
       </w:r>
     </w:p>
     <w:p>
@@ -1183,7 +1223,7 @@
           <w:szCs w:val="26"/>
           <w:lang w:val="en-US"/>
         </w:rPr>
-        <w:t>#</w:t>
+        <w:t>18</w:t>
       </w:r>
     </w:p>
     <w:p>
@@ -4875,7 +4915,6 @@
         <w:spacing w:before="168" w:after="24"/>
       </w:pPr>
       <w:bookmarkStart w:id="13" w:name="_Toc6663747"/>
-      <w:proofErr w:type="spellStart"/>
       <w:r>
         <w:t>4.2</w:t>
       </w:r>
@@ -4886,11 +4925,7 @@
         <w:t xml:space="preserve"> </w:t>
       </w:r>
       <w:r>
-        <w:t>Требов</w:t>
-      </w:r>
-      <w:proofErr w:type="spellEnd"/>
-      <w:r>
-        <w:t>ание к входным данным</w:t>
+        <w:t>Требование к входным данным</w:t>
       </w:r>
       <w:bookmarkEnd w:id="13"/>
       <w:r>
@@ -5152,13 +5187,10 @@
         </w:numPr>
       </w:pPr>
       <w:r>
-        <w:t xml:space="preserve">Стабильное </w:t>
-      </w:r>
-      <w:proofErr w:type="gramStart"/>
-      <w:r>
-        <w:t>интернет соединение</w:t>
-      </w:r>
-      <w:proofErr w:type="gramEnd"/>
+        <w:t>Исправная сетевая карта</w:t>
+      </w:r>
+      <w:bookmarkStart w:id="19" w:name="_GoBack"/>
+      <w:bookmarkEnd w:id="19"/>
     </w:p>
     <w:p>
       <w:pPr>
@@ -5201,7 +5233,7 @@
         <w:pStyle w:val="Heading2"/>
         <w:spacing w:before="168" w:after="24"/>
       </w:pPr>
-      <w:bookmarkStart w:id="19" w:name="_Toc6663752"/>
+      <w:bookmarkStart w:id="20" w:name="_Toc6663752"/>
       <w:r>
         <w:t>4.7</w:t>
       </w:r>
@@ -5211,7 +5243,7 @@
       <w:r>
         <w:t xml:space="preserve"> Требования к информационной и программной совместимости</w:t>
       </w:r>
-      <w:bookmarkEnd w:id="19"/>
+      <w:bookmarkEnd w:id="20"/>
     </w:p>
     <w:p>
       <w:r>
@@ -5304,7 +5336,7 @@
         <w:pStyle w:val="Heading2"/>
         <w:spacing w:before="168" w:after="24"/>
       </w:pPr>
-      <w:bookmarkStart w:id="20" w:name="_Toc6663753"/>
+      <w:bookmarkStart w:id="21" w:name="_Toc6663753"/>
       <w:r>
         <w:t>4.8</w:t>
       </w:r>
@@ -5314,7 +5346,7 @@
       <w:r>
         <w:t xml:space="preserve"> Требования к маркировке и упаковке</w:t>
       </w:r>
-      <w:bookmarkEnd w:id="20"/>
+      <w:bookmarkEnd w:id="21"/>
     </w:p>
     <w:p>
       <w:r>
@@ -5388,14 +5420,14 @@
         <w:pStyle w:val="Heading2"/>
         <w:spacing w:before="168" w:after="24"/>
       </w:pPr>
-      <w:bookmarkStart w:id="21" w:name="_Toc6663754"/>
+      <w:bookmarkStart w:id="22" w:name="_Toc6663754"/>
       <w:r>
         <w:t>4.9</w:t>
       </w:r>
       <w:r>
         <w:t>. Требования к транспортированию и хранению</w:t>
       </w:r>
-      <w:bookmarkEnd w:id="21"/>
+      <w:bookmarkEnd w:id="22"/>
     </w:p>
     <w:p>
       <w:pPr>
@@ -5404,7 +5436,7 @@
       <w:r>
         <w:tab/>
       </w:r>
-      <w:bookmarkStart w:id="22" w:name="_Toc6663755"/>
+      <w:bookmarkStart w:id="23" w:name="_Toc6663755"/>
       <w:r>
         <w:t>4.9</w:t>
       </w:r>
@@ -5423,7 +5455,7 @@
       <w:r>
         <w:t>)</w:t>
       </w:r>
-      <w:bookmarkEnd w:id="22"/>
+      <w:bookmarkEnd w:id="23"/>
     </w:p>
     <w:p>
       <w:r>
@@ -5527,7 +5559,7 @@
       <w:pPr>
         <w:pStyle w:val="Heading3"/>
       </w:pPr>
-      <w:bookmarkStart w:id="23" w:name="_Toc6663756"/>
+      <w:bookmarkStart w:id="24" w:name="_Toc6663756"/>
       <w:r>
         <w:t>4.9</w:t>
       </w:r>
@@ -5554,7 +5586,7 @@
       <w:r>
         <w:t xml:space="preserve">       предоставляемых в печатном виде</w:t>
       </w:r>
-      <w:bookmarkEnd w:id="23"/>
+      <w:bookmarkEnd w:id="24"/>
     </w:p>
     <w:p>
       <w:r>
@@ -5660,14 +5692,14 @@
         <w:pStyle w:val="Heading2"/>
         <w:spacing w:before="168" w:after="24"/>
       </w:pPr>
-      <w:bookmarkStart w:id="24" w:name="_Toc6663757"/>
+      <w:bookmarkStart w:id="25" w:name="_Toc6663757"/>
       <w:r>
         <w:t>4.10</w:t>
       </w:r>
       <w:r>
         <w:t>. Специальные требования</w:t>
       </w:r>
-      <w:bookmarkEnd w:id="24"/>
+      <w:bookmarkEnd w:id="25"/>
     </w:p>
     <w:p>
       <w:r>
@@ -5688,19 +5720,19 @@
           <w:numId w:val="20"/>
         </w:numPr>
       </w:pPr>
-      <w:bookmarkStart w:id="25" w:name="_Toc6663758"/>
+      <w:bookmarkStart w:id="26" w:name="_Toc6663758"/>
       <w:r>
         <w:lastRenderedPageBreak/>
         <w:t>Требования к программной документации</w:t>
       </w:r>
-      <w:bookmarkEnd w:id="25"/>
+      <w:bookmarkEnd w:id="26"/>
     </w:p>
     <w:p>
       <w:pPr>
         <w:pStyle w:val="Heading2"/>
         <w:spacing w:before="168" w:after="24"/>
       </w:pPr>
-      <w:bookmarkStart w:id="26" w:name="_Toc6663759"/>
+      <w:bookmarkStart w:id="27" w:name="_Toc6663759"/>
       <w:r>
         <w:t>5.1</w:t>
       </w:r>
@@ -5710,7 +5742,7 @@
       <w:r>
         <w:t xml:space="preserve"> Состав программной документации</w:t>
       </w:r>
-      <w:bookmarkEnd w:id="26"/>
+      <w:bookmarkEnd w:id="27"/>
     </w:p>
     <w:p>
       <w:pPr>
@@ -5829,19 +5861,19 @@
           <w:numId w:val="3"/>
         </w:numPr>
       </w:pPr>
-      <w:bookmarkStart w:id="27" w:name="_Toc6663760"/>
+      <w:bookmarkStart w:id="28" w:name="_Toc6663760"/>
       <w:r>
         <w:lastRenderedPageBreak/>
         <w:t>Технико-экономические показатели</w:t>
       </w:r>
-      <w:bookmarkEnd w:id="27"/>
+      <w:bookmarkEnd w:id="28"/>
     </w:p>
     <w:p>
       <w:pPr>
         <w:pStyle w:val="Heading2"/>
         <w:spacing w:before="168" w:after="24"/>
       </w:pPr>
-      <w:bookmarkStart w:id="28" w:name="_Toc6663761"/>
+      <w:bookmarkStart w:id="29" w:name="_Toc6663761"/>
       <w:r>
         <w:t>6.1</w:t>
       </w:r>
@@ -5851,7 +5883,7 @@
       <w:r>
         <w:t xml:space="preserve"> Предполагаемая потребность</w:t>
       </w:r>
-      <w:bookmarkEnd w:id="28"/>
+      <w:bookmarkEnd w:id="29"/>
     </w:p>
     <w:p>
       <w:r>
@@ -5926,11 +5958,11 @@
         </w:numPr>
         <w:spacing w:before="168" w:after="24"/>
       </w:pPr>
-      <w:bookmarkStart w:id="29" w:name="_Toc6663762"/>
+      <w:bookmarkStart w:id="30" w:name="_Toc6663762"/>
       <w:r>
         <w:t>Ориентировочная экономическая эффективность</w:t>
       </w:r>
-      <w:bookmarkEnd w:id="29"/>
+      <w:bookmarkEnd w:id="30"/>
       <w:r>
         <w:t xml:space="preserve"> </w:t>
       </w:r>
@@ -5950,7 +5982,7 @@
         </w:numPr>
         <w:spacing w:before="168" w:after="24"/>
       </w:pPr>
-      <w:bookmarkStart w:id="30" w:name="_Toc6663763"/>
+      <w:bookmarkStart w:id="31" w:name="_Toc6663763"/>
       <w:r>
         <w:t>П</w:t>
       </w:r>
@@ -5963,7 +5995,7 @@
       <w:r>
         <w:t>аналогами</w:t>
       </w:r>
-      <w:bookmarkEnd w:id="30"/>
+      <w:bookmarkEnd w:id="31"/>
     </w:p>
     <w:p>
       <w:r>
@@ -6031,19 +6063,19 @@
           <w:numId w:val="3"/>
         </w:numPr>
       </w:pPr>
-      <w:bookmarkStart w:id="31" w:name="_Toc6663764"/>
+      <w:bookmarkStart w:id="32" w:name="_Toc6663764"/>
       <w:r>
         <w:lastRenderedPageBreak/>
         <w:t>Стадии и этапы разработки</w:t>
       </w:r>
-      <w:bookmarkEnd w:id="31"/>
+      <w:bookmarkEnd w:id="32"/>
     </w:p>
     <w:p>
       <w:pPr>
         <w:pStyle w:val="Heading2"/>
         <w:spacing w:before="168" w:after="24"/>
       </w:pPr>
-      <w:bookmarkStart w:id="32" w:name="_Toc6663765"/>
+      <w:bookmarkStart w:id="33" w:name="_Toc6663765"/>
       <w:r>
         <w:t>7.1</w:t>
       </w:r>
@@ -6053,7 +6085,7 @@
       <w:r>
         <w:t xml:space="preserve"> Этапы разработки</w:t>
       </w:r>
-      <w:bookmarkEnd w:id="32"/>
+      <w:bookmarkEnd w:id="33"/>
     </w:p>
     <w:p>
       <w:pPr>
@@ -6344,7 +6376,7 @@
         <w:pStyle w:val="Heading2"/>
         <w:spacing w:before="168" w:after="24"/>
       </w:pPr>
-      <w:bookmarkStart w:id="33" w:name="_Toc6663766"/>
+      <w:bookmarkStart w:id="34" w:name="_Toc6663766"/>
       <w:r>
         <w:t>7.2</w:t>
       </w:r>
@@ -6357,7 +6389,7 @@
       <w:r>
         <w:t>исполнители</w:t>
       </w:r>
-      <w:bookmarkEnd w:id="33"/>
+      <w:bookmarkEnd w:id="34"/>
     </w:p>
     <w:p>
       <w:r>
@@ -6418,12 +6450,12 @@
           <w:numId w:val="3"/>
         </w:numPr>
       </w:pPr>
-      <w:bookmarkStart w:id="34" w:name="_Toc6663767"/>
+      <w:bookmarkStart w:id="35" w:name="_Toc6663767"/>
       <w:r>
         <w:lastRenderedPageBreak/>
         <w:t>Порядок контроля и приемки</w:t>
       </w:r>
-      <w:bookmarkEnd w:id="34"/>
+      <w:bookmarkEnd w:id="35"/>
     </w:p>
     <w:p>
       <w:r>
@@ -6443,14 +6475,14 @@
           <w:numId w:val="3"/>
         </w:numPr>
       </w:pPr>
-      <w:bookmarkStart w:id="35" w:name="_Toc451986424"/>
-      <w:bookmarkStart w:id="36" w:name="_Toc6663768"/>
+      <w:bookmarkStart w:id="36" w:name="_Toc451986424"/>
+      <w:bookmarkStart w:id="37" w:name="_Toc6663768"/>
       <w:r>
         <w:lastRenderedPageBreak/>
         <w:t>Список использованной литературы</w:t>
       </w:r>
-      <w:bookmarkEnd w:id="35"/>
       <w:bookmarkEnd w:id="36"/>
+      <w:bookmarkEnd w:id="37"/>
     </w:p>
     <w:p>
       <w:pPr>
@@ -6647,7 +6679,7 @@
         </w:numPr>
         <w:ind w:left="720"/>
       </w:pPr>
-      <w:bookmarkStart w:id="37" w:name="_Toc6663769"/>
+      <w:bookmarkStart w:id="38" w:name="_Toc6663769"/>
       <w:r>
         <w:lastRenderedPageBreak/>
         <w:t>Приложение 1</w:t>
@@ -6658,7 +6690,7 @@
       <w:r>
         <w:t xml:space="preserve"> Терминология</w:t>
       </w:r>
-      <w:bookmarkEnd w:id="37"/>
+      <w:bookmarkEnd w:id="38"/>
     </w:p>
     <w:p>
       <w:proofErr w:type="spellStart"/>
@@ -6686,16 +6718,11 @@
       <w:r>
         <w:t xml:space="preserve"> – создание объектов-заглушек вместо настоящих объектов путем имитации их актуальных свойств</w:t>
       </w:r>
-      <w:bookmarkStart w:id="38" w:name="_GoBack"/>
-      <w:bookmarkEnd w:id="38"/>
       <w:r>
         <w:fldChar w:fldCharType="begin" w:fldLock="1"/>
       </w:r>
       <w:r>
         <w:instrText>ADDIN CSL_CITATION {"citationItems":[{"id":"ITEM-1","itemData":{"DOI":"10.1109/MSR.2017.61","abstract":"When writing automated unit tests, developers often deal with software artifacts that have several dependencies. In these cases, one has the possibility of either instantiating the dependencies or using mock objects to simulate the dependencies' expected behavior. Even though recent quantitative studies showed that mock objects are widely used in OSS projects, scientific knowledge is still lacking on how and why practitioners use mocks. Such a knowledge is fundamental to guide further research on this widespread practice and inform the design of tools and processes to improve it. The objective of this paper is to increase our understanding of which test dependencies developers (do not) mock and why, as well as what challenges developers face with this practice. To this aim, we create MockExtractor, a tool to mine the usage of mock objects in testing code and employ it to collect data from three OSS projects and one industrial system. Sampling from this data, we manually analyze how more than 2,000 test dependencies are treated. Subsequently, we discuss our findings with developers from these systems, identifying practices, rationales, and challenges. These results are supported by a structured survey with more than 100 professionals. The study reveals that the usage of mocks is highly dependent on the responsibility and the architectural concern of the class. Developers report to frequently mock dependencies that make testing difficult and prefer to not mock classes that encapsulate domain concepts/rules of the system. Among the key challenges, developers report that maintaining the behavior of the mock compatible with the behavior of original class is hard and that mocking increases the coupling between the test and the production code.","author":[{"dropping-particle":"","family":"Spadini","given":"D","non-dropping-particle":"","parse-names":false,"suffix":""},{"dropping-particle":"","family":"Aniche","given":"M","non-dropping-particle":"","parse-names":false,"suffix":""},{"dropping-particle":"","family":"Bruntink","given":"M","non-dropping-particle":"","parse-names":false,"suffix":""},{"dropping-particle":"","family":"Bacchelli","given":"A","non-dropping-particle":"","parse-names":false,"suffix":""}],"container-title":"2017 IEEE/ACM 14th International Conference on Mining Software Repositories (MSR)","id":"ITEM-1","issued":{"date-parts":[["2017","5"]]},"page":"402-412","title":"To Mock or Not to Mock? An Empirical Study on Mocking Practices","type":"paper-conference"},"uris":["http://www.mendeley.com/documents/?uuid=88c51fd8-5fea-4203-9c51-6af2616f9221"]}],"mendeley":{"formattedCitation":"[1]","plainTextFormattedCitation":"[1]","previouslyFormattedCitation":"[1]"},"properties":{"noteIndex":0},"schema":"https://github.com/citation-style-language/schema/raw/master/csl-citation.json"}</w:instrText>
-      </w:r>
-      <w:r>
-        <w:fldChar w:fldCharType="separate"/>
       </w:r>
       <w:r>
         <w:fldChar w:fldCharType="end"/>
@@ -8964,11 +8991,11 @@
       <w:tblLook w:val="04A0" w:firstRow="1" w:lastRow="0" w:firstColumn="1" w:lastColumn="0" w:noHBand="0" w:noVBand="1"/>
     </w:tblPr>
     <w:tblGrid>
-      <w:gridCol w:w="3330"/>
+      <w:gridCol w:w="3322"/>
+      <w:gridCol w:w="1582"/>
       <w:gridCol w:w="1580"/>
-      <w:gridCol w:w="1578"/>
-      <w:gridCol w:w="1580"/>
-      <w:gridCol w:w="1581"/>
+      <w:gridCol w:w="1582"/>
+      <w:gridCol w:w="1583"/>
     </w:tblGrid>
     <w:tr>
       <w:tc>
@@ -9089,7 +9116,7 @@
             <w:rPr>
               <w:sz w:val="18"/>
             </w:rPr>
-            <w:t>502900</w:t>
+            <w:t>03.07</w:t>
           </w:r>
           <w:r>
             <w:rPr>
@@ -9318,6 +9345,7 @@
         <w:docPartUnique/>
       </w:docPartObj>
     </w:sdtPr>
+    <w:sdtEndPr/>
     <w:sdtContent>
       <w:p>
         <w:pPr>
@@ -9351,6 +9379,7 @@
         <w:docPartUnique/>
       </w:docPartObj>
     </w:sdtPr>
+    <w:sdtEndPr/>
     <w:sdtContent>
       <w:p>
         <w:pPr>
@@ -9361,7 +9390,7 @@
           <w:t>RU.17701729.</w:t>
         </w:r>
         <w:r>
-          <w:t>502900</w:t>
+          <w:t>03.07</w:t>
         </w:r>
         <w:r>
           <w:t>-01 ТЗ 01-1</w:t>
@@ -13179,6 +13208,7 @@
   <w:style w:type="character" w:default="1" w:styleId="DefaultParagraphFont">
     <w:name w:val="Default Paragraph Font"/>
     <w:uiPriority w:val="1"/>
+    <w:semiHidden/>
     <w:unhideWhenUsed/>
   </w:style>
   <w:style w:type="table" w:default="1" w:styleId="TableNormal">
@@ -14059,7 +14089,7 @@
 </file>
 
 <file path=customXml/itemProps1.xml><?xml version="1.0" encoding="utf-8"?>
-<ds:datastoreItem xmlns:ds="http://schemas.openxmlformats.org/officeDocument/2006/customXml" ds:itemID="{7DDBF29C-15F6-9F47-95D0-23B2992AFC10}">
+<ds:datastoreItem xmlns:ds="http://schemas.openxmlformats.org/officeDocument/2006/customXml" ds:itemID="{7B8DA5C0-C1AA-394C-AC69-890266A54E16}">
   <ds:schemaRefs>
     <ds:schemaRef ds:uri="http://schemas.openxmlformats.org/officeDocument/2006/bibliography"/>
   </ds:schemaRefs>

</xml_diff>

<commit_message>
Start RO Remove change list from TZ
</commit_message>
<xml_diff>
--- a/docs/Техническое задание.docx
+++ b/docs/Техническое задание.docx
@@ -137,28 +137,15 @@
               <w:t>_________________</w:t>
             </w:r>
             <w:r>
-              <w:t xml:space="preserve">Е.М. </w:t>
-            </w:r>
-            <w:proofErr w:type="spellStart"/>
-            <w:r>
-              <w:t>Гринкруг</w:t>
-            </w:r>
-            <w:proofErr w:type="spellEnd"/>
+              <w:t>Е.М. Гринкруг</w:t>
+            </w:r>
           </w:p>
           <w:p>
             <w:pPr>
               <w:pStyle w:val="Notouch2"/>
             </w:pPr>
             <w:r>
-              <w:t>«___» ________________</w:t>
-            </w:r>
-            <w:proofErr w:type="gramStart"/>
-            <w:r>
-              <w:t>_  2019</w:t>
-            </w:r>
-            <w:proofErr w:type="gramEnd"/>
-            <w:r>
-              <w:t xml:space="preserve"> г.</w:t>
+              <w:t>«___» _________________  2019 г.</w:t>
             </w:r>
           </w:p>
         </w:tc>
@@ -209,15 +196,7 @@
               <w:pStyle w:val="Notouch2"/>
             </w:pPr>
             <w:r>
-              <w:t xml:space="preserve">профессор департамента программной инженерии, канд. </w:t>
-            </w:r>
-            <w:proofErr w:type="spellStart"/>
-            <w:r>
-              <w:t>техн</w:t>
-            </w:r>
-            <w:proofErr w:type="spellEnd"/>
-            <w:r>
-              <w:t>. наук</w:t>
+              <w:t>профессор департамента программной инженерии, канд. техн. наук</w:t>
             </w:r>
           </w:p>
           <w:p>
@@ -233,15 +212,7 @@
               <w:pStyle w:val="Notouch2"/>
             </w:pPr>
             <w:r>
-              <w:t>_____________________</w:t>
-            </w:r>
-            <w:proofErr w:type="gramStart"/>
-            <w:r>
-              <w:t>_  В.В.</w:t>
-            </w:r>
-            <w:proofErr w:type="gramEnd"/>
-            <w:r>
-              <w:t xml:space="preserve"> Шилов</w:t>
+              <w:t>______________________  В.В. Шилов</w:t>
             </w:r>
           </w:p>
           <w:p>
@@ -249,15 +220,7 @@
               <w:pStyle w:val="Notouch2"/>
             </w:pPr>
             <w:r>
-              <w:t>«___» ________________</w:t>
-            </w:r>
-            <w:proofErr w:type="gramStart"/>
-            <w:r>
-              <w:t>_  2019</w:t>
-            </w:r>
-            <w:proofErr w:type="gramEnd"/>
-            <w:r>
-              <w:t xml:space="preserve"> г.</w:t>
+              <w:t>«___» _________________  2019 г.</w:t>
             </w:r>
           </w:p>
         </w:tc>
@@ -347,20 +310,7 @@
               <w:suppressOverlap w:val="0"/>
             </w:pPr>
             <w:r>
-              <w:t xml:space="preserve">Инв. </w:t>
-            </w:r>
-            <w:proofErr w:type="gramStart"/>
-            <w:r>
-              <w:t xml:space="preserve">№  </w:t>
-            </w:r>
-            <w:proofErr w:type="spellStart"/>
-            <w:r>
-              <w:t>дубл</w:t>
-            </w:r>
-            <w:proofErr w:type="spellEnd"/>
-            <w:proofErr w:type="gramEnd"/>
-            <w:r>
-              <w:t>.</w:t>
+              <w:t>Инв. №  дубл.</w:t>
             </w:r>
           </w:p>
         </w:tc>
@@ -397,13 +347,8 @@
               <w:framePr w:hSpace="0" w:wrap="auto" w:vAnchor="margin" w:yAlign="inline"/>
               <w:suppressOverlap w:val="0"/>
             </w:pPr>
-            <w:proofErr w:type="spellStart"/>
-            <w:r>
-              <w:t>Взам</w:t>
-            </w:r>
-            <w:proofErr w:type="spellEnd"/>
-            <w:r>
-              <w:t>. инв. №</w:t>
+            <w:r>
+              <w:t>Взам. инв. №</w:t>
             </w:r>
           </w:p>
         </w:tc>
@@ -479,13 +424,8 @@
               <w:suppressOverlap w:val="0"/>
             </w:pPr>
             <w:r>
-              <w:t xml:space="preserve">Инв. </w:t>
-            </w:r>
-            <w:proofErr w:type="gramStart"/>
-            <w:r>
-              <w:t>№  подл</w:t>
-            </w:r>
-            <w:proofErr w:type="gramEnd"/>
+              <w:t>Инв. №  подл</w:t>
+            </w:r>
           </w:p>
         </w:tc>
         <w:tc>
@@ -540,15 +480,7 @@
         </w:rPr>
       </w:pPr>
       <w:r>
-        <w:t xml:space="preserve">Сервер для </w:t>
-      </w:r>
-      <w:proofErr w:type="spellStart"/>
-      <w:r>
-        <w:t>мокирования</w:t>
-      </w:r>
-      <w:proofErr w:type="spellEnd"/>
-      <w:r>
-        <w:t xml:space="preserve"> асинхронных протоколов</w:t>
+        <w:t>Сервер для мокирования асинхронных протоколов</w:t>
       </w:r>
       <w:r>
         <w:rPr>
@@ -714,22 +646,10 @@
                 <w:b/>
                 <w:u w:val="single"/>
               </w:rPr>
-              <w:t>__________________</w:t>
-            </w:r>
-            <w:proofErr w:type="gramStart"/>
-            <w:r>
-              <w:rPr>
-                <w:b/>
-                <w:u w:val="single"/>
-              </w:rPr>
-              <w:t>_</w:t>
-            </w:r>
-            <w:r>
-              <w:t xml:space="preserve">  /</w:t>
-            </w:r>
-            <w:proofErr w:type="gramEnd"/>
-            <w:r>
-              <w:t>П.И. Данилин/</w:t>
+              <w:t>___________________</w:t>
+            </w:r>
+            <w:r>
+              <w:t xml:space="preserve">  /П.И. Данилин/</w:t>
             </w:r>
           </w:p>
           <w:p>
@@ -754,22 +674,10 @@
                 <w:b/>
                 <w:u w:val="single"/>
               </w:rPr>
-              <w:t>________________</w:t>
-            </w:r>
-            <w:proofErr w:type="gramStart"/>
-            <w:r>
-              <w:rPr>
-                <w:b/>
-                <w:u w:val="single"/>
-              </w:rPr>
-              <w:t xml:space="preserve">_ </w:t>
-            </w:r>
-            <w:r>
-              <w:t xml:space="preserve"> 2019</w:t>
-            </w:r>
-            <w:proofErr w:type="gramEnd"/>
-            <w:r>
-              <w:t xml:space="preserve"> г.</w:t>
+              <w:t xml:space="preserve">_________________ </w:t>
+            </w:r>
+            <w:r>
+              <w:t xml:space="preserve"> 2019 г.</w:t>
             </w:r>
           </w:p>
           <w:p>
@@ -882,15 +790,7 @@
         </w:rPr>
       </w:pPr>
       <w:r>
-        <w:t xml:space="preserve">Сервер для </w:t>
-      </w:r>
-      <w:proofErr w:type="spellStart"/>
-      <w:r>
-        <w:t>мокирования</w:t>
-      </w:r>
-      <w:proofErr w:type="spellEnd"/>
-      <w:r>
-        <w:t xml:space="preserve"> асинхронных протоколов</w:t>
+        <w:t>Сервер для мокирования асинхронных протоколов</w:t>
       </w:r>
     </w:p>
     <w:p>
@@ -994,20 +894,7 @@
               </w:rPr>
             </w:pPr>
             <w:r>
-              <w:t xml:space="preserve">Инв. </w:t>
-            </w:r>
-            <w:proofErr w:type="gramStart"/>
-            <w:r>
-              <w:t xml:space="preserve">№  </w:t>
-            </w:r>
-            <w:proofErr w:type="spellStart"/>
-            <w:r>
-              <w:t>дубл</w:t>
-            </w:r>
-            <w:proofErr w:type="spellEnd"/>
-            <w:proofErr w:type="gramEnd"/>
-            <w:r>
-              <w:t>.</w:t>
+              <w:t>Инв. №  дубл.</w:t>
             </w:r>
           </w:p>
         </w:tc>
@@ -1047,13 +934,8 @@
                 <w:bCs/>
               </w:rPr>
             </w:pPr>
-            <w:proofErr w:type="spellStart"/>
-            <w:r>
-              <w:t>Взам</w:t>
-            </w:r>
-            <w:proofErr w:type="spellEnd"/>
-            <w:r>
-              <w:t>. инв. №</w:t>
+            <w:r>
+              <w:t>Взам. инв. №</w:t>
             </w:r>
           </w:p>
         </w:tc>
@@ -1135,13 +1017,8 @@
               </w:rPr>
             </w:pPr>
             <w:r>
-              <w:t xml:space="preserve">Инв. </w:t>
-            </w:r>
-            <w:proofErr w:type="gramStart"/>
-            <w:r>
-              <w:t>№  подл</w:t>
-            </w:r>
-            <w:proofErr w:type="gramEnd"/>
+              <w:t>Инв. №  подл</w:t>
+            </w:r>
           </w:p>
         </w:tc>
         <w:tc>
@@ -1265,15 +1142,7 @@
         <w:t>«</w:t>
       </w:r>
       <w:r>
-        <w:t xml:space="preserve">Сервер для </w:t>
-      </w:r>
-      <w:proofErr w:type="spellStart"/>
-      <w:r>
-        <w:t>мокирования</w:t>
-      </w:r>
-      <w:proofErr w:type="spellEnd"/>
-      <w:r>
-        <w:t xml:space="preserve"> асинхронных протоколов</w:t>
+        <w:t>Сервер для мокирования асинхронных протоколов</w:t>
       </w:r>
       <w:r>
         <w:t>». Данн</w:t>
@@ -1413,21 +1282,13 @@
         <w:t xml:space="preserve"> 19.201-78» Техническое задание</w:t>
       </w:r>
       <w:r>
-        <w:t xml:space="preserve">. Требования к содержанию и </w:t>
-      </w:r>
-      <w:proofErr w:type="gramStart"/>
-      <w:r>
-        <w:t>оформлению</w:t>
+        <w:t>. Требования к содержанию и оформлению</w:t>
       </w:r>
       <w:r>
         <w:t>»</w:t>
       </w:r>
       <w:r>
-        <w:t>[</w:t>
-      </w:r>
-      <w:proofErr w:type="gramEnd"/>
-      <w:r>
-        <w:t>7].</w:t>
+        <w:t>[7].</w:t>
       </w:r>
     </w:p>
     <w:bookmarkEnd w:id="2"/>
@@ -4140,15 +4001,7 @@
         <w:t>«</w:t>
       </w:r>
       <w:r>
-        <w:t xml:space="preserve">Сервер для </w:t>
-      </w:r>
-      <w:proofErr w:type="spellStart"/>
-      <w:r>
-        <w:t>мокирования</w:t>
-      </w:r>
-      <w:proofErr w:type="spellEnd"/>
-      <w:r>
-        <w:t xml:space="preserve"> асинхронных протоколов</w:t>
+        <w:t>Сервер для мокирования асинхронных протоколов</w:t>
       </w:r>
       <w:r>
         <w:t>».</w:t>
@@ -5131,19 +4984,9 @@
       <w:r>
         <w:t xml:space="preserve"> </w:t>
       </w:r>
-      <w:proofErr w:type="spellStart"/>
-      <w:r>
-        <w:t>Pentium</w:t>
-      </w:r>
-      <w:proofErr w:type="spellEnd"/>
-      <w:r>
-        <w:t xml:space="preserve"> 2 266 </w:t>
-      </w:r>
-      <w:proofErr w:type="spellStart"/>
-      <w:r>
-        <w:t>MHz</w:t>
-      </w:r>
-      <w:proofErr w:type="spellEnd"/>
+      <w:r>
+        <w:t>Pentium 2 266 MHz</w:t>
+      </w:r>
       <w:r>
         <w:t xml:space="preserve"> или мощнее</w:t>
       </w:r>
@@ -5189,8 +5032,6 @@
       <w:r>
         <w:t>Исправная сетевая карта</w:t>
       </w:r>
-      <w:bookmarkStart w:id="19" w:name="_GoBack"/>
-      <w:bookmarkEnd w:id="19"/>
     </w:p>
     <w:p>
       <w:pPr>
@@ -5233,7 +5074,7 @@
         <w:pStyle w:val="Heading2"/>
         <w:spacing w:before="168" w:after="24"/>
       </w:pPr>
-      <w:bookmarkStart w:id="20" w:name="_Toc6663752"/>
+      <w:bookmarkStart w:id="19" w:name="_Toc6663752"/>
       <w:r>
         <w:t>4.7</w:t>
       </w:r>
@@ -5243,7 +5084,7 @@
       <w:r>
         <w:t xml:space="preserve"> Требования к информационной и программной совместимости</w:t>
       </w:r>
-      <w:bookmarkEnd w:id="20"/>
+      <w:bookmarkEnd w:id="19"/>
     </w:p>
     <w:p>
       <w:r>
@@ -5336,7 +5177,7 @@
         <w:pStyle w:val="Heading2"/>
         <w:spacing w:before="168" w:after="24"/>
       </w:pPr>
-      <w:bookmarkStart w:id="21" w:name="_Toc6663753"/>
+      <w:bookmarkStart w:id="20" w:name="_Toc6663753"/>
       <w:r>
         <w:t>4.8</w:t>
       </w:r>
@@ -5346,7 +5187,7 @@
       <w:r>
         <w:t xml:space="preserve"> Требования к маркировке и упаковке</w:t>
       </w:r>
-      <w:bookmarkEnd w:id="21"/>
+      <w:bookmarkEnd w:id="20"/>
     </w:p>
     <w:p>
       <w:r>
@@ -5359,15 +5200,7 @@
         <w:t>ется в составе проекта «</w:t>
       </w:r>
       <w:r>
-        <w:t xml:space="preserve">Сервер для </w:t>
-      </w:r>
-      <w:proofErr w:type="spellStart"/>
-      <w:r>
-        <w:t>мокирования</w:t>
-      </w:r>
-      <w:proofErr w:type="spellEnd"/>
-      <w:r>
-        <w:t xml:space="preserve"> асинхронных протоколов</w:t>
+        <w:t>Сервер для мокирования асинхронных протоколов</w:t>
       </w:r>
       <w:r>
         <w:t>»</w:t>
@@ -5420,14 +5253,14 @@
         <w:pStyle w:val="Heading2"/>
         <w:spacing w:before="168" w:after="24"/>
       </w:pPr>
-      <w:bookmarkStart w:id="22" w:name="_Toc6663754"/>
+      <w:bookmarkStart w:id="21" w:name="_Toc6663754"/>
       <w:r>
         <w:t>4.9</w:t>
       </w:r>
       <w:r>
         <w:t>. Требования к транспортированию и хранению</w:t>
       </w:r>
-      <w:bookmarkEnd w:id="22"/>
+      <w:bookmarkEnd w:id="21"/>
     </w:p>
     <w:p>
       <w:pPr>
@@ -5436,7 +5269,7 @@
       <w:r>
         <w:tab/>
       </w:r>
-      <w:bookmarkStart w:id="23" w:name="_Toc6663755"/>
+      <w:bookmarkStart w:id="22" w:name="_Toc6663755"/>
       <w:r>
         <w:t>4.9</w:t>
       </w:r>
@@ -5455,7 +5288,7 @@
       <w:r>
         <w:t>)</w:t>
       </w:r>
-      <w:bookmarkEnd w:id="23"/>
+      <w:bookmarkEnd w:id="22"/>
     </w:p>
     <w:p>
       <w:r>
@@ -5559,7 +5392,7 @@
       <w:pPr>
         <w:pStyle w:val="Heading3"/>
       </w:pPr>
-      <w:bookmarkStart w:id="24" w:name="_Toc6663756"/>
+      <w:bookmarkStart w:id="23" w:name="_Toc6663756"/>
       <w:r>
         <w:t>4.9</w:t>
       </w:r>
@@ -5575,18 +5408,13 @@
       <w:r>
         <w:t xml:space="preserve">программных </w:t>
       </w:r>
-      <w:proofErr w:type="gramStart"/>
       <w:r>
         <w:t xml:space="preserve">документов, </w:t>
       </w:r>
       <w:r>
-        <w:t xml:space="preserve">  </w:t>
-      </w:r>
-      <w:proofErr w:type="gramEnd"/>
-      <w:r>
-        <w:t xml:space="preserve">       предоставляемых в печатном виде</w:t>
-      </w:r>
-      <w:bookmarkEnd w:id="24"/>
+        <w:t xml:space="preserve">         предоставляемых в печатном виде</w:t>
+      </w:r>
+      <w:bookmarkEnd w:id="23"/>
     </w:p>
     <w:p>
       <w:r>
@@ -5662,21 +5490,13 @@
         </w:numPr>
       </w:pPr>
       <w:r>
-        <w:t xml:space="preserve">Программные документы, предоставляемые </w:t>
-      </w:r>
-      <w:proofErr w:type="gramStart"/>
-      <w:r>
-        <w:t>в</w:t>
+        <w:t>Программные документы, предоставляемые в</w:t>
       </w:r>
       <w:r>
         <w:t xml:space="preserve"> </w:t>
       </w:r>
       <w:r>
-        <w:t>печатном виде</w:t>
-      </w:r>
-      <w:proofErr w:type="gramEnd"/>
-      <w:r>
-        <w:t xml:space="preserve"> должны соответствовать общим правилам учета и хранения программных документов, предусмотренных стандартами Единой системы программной документации и соответствовать требованиям ГОСТ 19.602-</w:t>
+        <w:t>печатном виде должны соответствовать общим правилам учета и хранения программных документов, предусмотренных стандартами Единой системы программной документации и соответствовать требованиям ГОСТ 19.602-</w:t>
       </w:r>
       <w:r>
         <w:t>78 [13].</w:t>
@@ -5692,14 +5512,14 @@
         <w:pStyle w:val="Heading2"/>
         <w:spacing w:before="168" w:after="24"/>
       </w:pPr>
-      <w:bookmarkStart w:id="25" w:name="_Toc6663757"/>
+      <w:bookmarkStart w:id="24" w:name="_Toc6663757"/>
       <w:r>
         <w:t>4.10</w:t>
       </w:r>
       <w:r>
         <w:t>. Специальные требования</w:t>
       </w:r>
-      <w:bookmarkEnd w:id="25"/>
+      <w:bookmarkEnd w:id="24"/>
     </w:p>
     <w:p>
       <w:r>
@@ -5720,19 +5540,19 @@
           <w:numId w:val="20"/>
         </w:numPr>
       </w:pPr>
-      <w:bookmarkStart w:id="26" w:name="_Toc6663758"/>
+      <w:bookmarkStart w:id="25" w:name="_Toc6663758"/>
       <w:r>
         <w:lastRenderedPageBreak/>
         <w:t>Требования к программной документации</w:t>
       </w:r>
-      <w:bookmarkEnd w:id="26"/>
+      <w:bookmarkEnd w:id="25"/>
     </w:p>
     <w:p>
       <w:pPr>
         <w:pStyle w:val="Heading2"/>
         <w:spacing w:before="168" w:after="24"/>
       </w:pPr>
-      <w:bookmarkStart w:id="27" w:name="_Toc6663759"/>
+      <w:bookmarkStart w:id="26" w:name="_Toc6663759"/>
       <w:r>
         <w:t>5.1</w:t>
       </w:r>
@@ -5742,7 +5562,7 @@
       <w:r>
         <w:t xml:space="preserve"> Состав программной документации</w:t>
       </w:r>
-      <w:bookmarkEnd w:id="27"/>
+      <w:bookmarkEnd w:id="26"/>
     </w:p>
     <w:p>
       <w:pPr>
@@ -5756,15 +5576,7 @@
         <w:t>«</w:t>
       </w:r>
       <w:r>
-        <w:t xml:space="preserve">Сервер для </w:t>
-      </w:r>
-      <w:proofErr w:type="spellStart"/>
-      <w:r>
-        <w:t>мокирования</w:t>
-      </w:r>
-      <w:proofErr w:type="spellEnd"/>
-      <w:r>
-        <w:t xml:space="preserve"> асинхронных протоколов</w:t>
+        <w:t>Сервер для мокирования асинхронных протоколов</w:t>
       </w:r>
       <w:r>
         <w:t>». Техническое задание. ГОСТ 19.71-208</w:t>
@@ -5782,15 +5594,7 @@
         <w:t>«</w:t>
       </w:r>
       <w:r>
-        <w:t xml:space="preserve">Сервер для </w:t>
-      </w:r>
-      <w:proofErr w:type="spellStart"/>
-      <w:r>
-        <w:t>мокирования</w:t>
-      </w:r>
-      <w:proofErr w:type="spellEnd"/>
-      <w:r>
-        <w:t xml:space="preserve"> асинхронных протоколов</w:t>
+        <w:t>Сервер для мокирования асинхронных протоколов</w:t>
       </w:r>
       <w:r>
         <w:t>».  Руководство оператора. ГОСТ 19.505-79</w:t>
@@ -5808,15 +5612,7 @@
         <w:t>«</w:t>
       </w:r>
       <w:r>
-        <w:t xml:space="preserve">Сервер для </w:t>
-      </w:r>
-      <w:proofErr w:type="spellStart"/>
-      <w:r>
-        <w:t>мокирования</w:t>
-      </w:r>
-      <w:proofErr w:type="spellEnd"/>
-      <w:r>
-        <w:t xml:space="preserve"> асинхронных протоколов</w:t>
+        <w:t>Сервер для мокирования асинхронных протоколов</w:t>
       </w:r>
       <w:r>
         <w:t>».  Программа и методика испытаний. ГОСТ 19.301-79</w:t>
@@ -5834,15 +5630,7 @@
         <w:t>«</w:t>
       </w:r>
       <w:r>
-        <w:t xml:space="preserve">Сервер для </w:t>
-      </w:r>
-      <w:proofErr w:type="spellStart"/>
-      <w:r>
-        <w:t>мокирования</w:t>
-      </w:r>
-      <w:proofErr w:type="spellEnd"/>
-      <w:r>
-        <w:t xml:space="preserve"> асинхронных протоколов</w:t>
+        <w:t>Сервер для мокирования асинхронных протоколов</w:t>
       </w:r>
       <w:r>
         <w:t>».  Текст программы ГОСТ 19.401-78</w:t>
@@ -5861,19 +5649,19 @@
           <w:numId w:val="3"/>
         </w:numPr>
       </w:pPr>
-      <w:bookmarkStart w:id="28" w:name="_Toc6663760"/>
+      <w:bookmarkStart w:id="27" w:name="_Toc6663760"/>
       <w:r>
         <w:lastRenderedPageBreak/>
         <w:t>Технико-экономические показатели</w:t>
       </w:r>
-      <w:bookmarkEnd w:id="28"/>
+      <w:bookmarkEnd w:id="27"/>
     </w:p>
     <w:p>
       <w:pPr>
         <w:pStyle w:val="Heading2"/>
         <w:spacing w:before="168" w:after="24"/>
       </w:pPr>
-      <w:bookmarkStart w:id="29" w:name="_Toc6663761"/>
+      <w:bookmarkStart w:id="28" w:name="_Toc6663761"/>
       <w:r>
         <w:t>6.1</w:t>
       </w:r>
@@ -5883,7 +5671,7 @@
       <w:r>
         <w:t xml:space="preserve"> Предполагаемая потребность</w:t>
       </w:r>
-      <w:bookmarkEnd w:id="29"/>
+      <w:bookmarkEnd w:id="28"/>
     </w:p>
     <w:p>
       <w:r>
@@ -5935,15 +5723,7 @@
         <w:t xml:space="preserve">. </w:t>
       </w:r>
       <w:r>
-        <w:t xml:space="preserve">Например, для </w:t>
-      </w:r>
-      <w:proofErr w:type="spellStart"/>
-      <w:r>
-        <w:t>прототипирования</w:t>
-      </w:r>
-      <w:proofErr w:type="spellEnd"/>
-      <w:r>
-        <w:t xml:space="preserve"> подобного сервиса или </w:t>
+        <w:t xml:space="preserve">Например, для прототипирования подобного сервиса или </w:t>
       </w:r>
       <w:r>
         <w:t>имитации определенного поведения сервера.</w:t>
@@ -5958,11 +5738,11 @@
         </w:numPr>
         <w:spacing w:before="168" w:after="24"/>
       </w:pPr>
-      <w:bookmarkStart w:id="30" w:name="_Toc6663762"/>
+      <w:bookmarkStart w:id="29" w:name="_Toc6663762"/>
       <w:r>
         <w:t>Ориентировочная экономическая эффективность</w:t>
       </w:r>
-      <w:bookmarkEnd w:id="30"/>
+      <w:bookmarkEnd w:id="29"/>
       <w:r>
         <w:t xml:space="preserve"> </w:t>
       </w:r>
@@ -5982,7 +5762,7 @@
         </w:numPr>
         <w:spacing w:before="168" w:after="24"/>
       </w:pPr>
-      <w:bookmarkStart w:id="31" w:name="_Toc6663763"/>
+      <w:bookmarkStart w:id="30" w:name="_Toc6663763"/>
       <w:r>
         <w:t>П</w:t>
       </w:r>
@@ -5995,19 +5775,11 @@
       <w:r>
         <w:t>аналогами</w:t>
       </w:r>
-      <w:bookmarkEnd w:id="31"/>
-    </w:p>
-    <w:p>
-      <w:r>
-        <w:t xml:space="preserve">На данный момент возможные реализации сервера для </w:t>
-      </w:r>
-      <w:proofErr w:type="spellStart"/>
-      <w:r>
-        <w:t>мокирования</w:t>
-      </w:r>
-      <w:proofErr w:type="spellEnd"/>
-      <w:r>
-        <w:t xml:space="preserve"> протоколов </w:t>
+      <w:bookmarkEnd w:id="30"/>
+    </w:p>
+    <w:p>
+      <w:r>
+        <w:t xml:space="preserve">На данный момент возможные реализации сервера для мокирования протоколов </w:t>
       </w:r>
       <w:r>
         <w:rPr>
@@ -6063,19 +5835,19 @@
           <w:numId w:val="3"/>
         </w:numPr>
       </w:pPr>
-      <w:bookmarkStart w:id="32" w:name="_Toc6663764"/>
+      <w:bookmarkStart w:id="31" w:name="_Toc6663764"/>
       <w:r>
         <w:lastRenderedPageBreak/>
         <w:t>Стадии и этапы разработки</w:t>
       </w:r>
-      <w:bookmarkEnd w:id="32"/>
+      <w:bookmarkEnd w:id="31"/>
     </w:p>
     <w:p>
       <w:pPr>
         <w:pStyle w:val="Heading2"/>
         <w:spacing w:before="168" w:after="24"/>
       </w:pPr>
-      <w:bookmarkStart w:id="33" w:name="_Toc6663765"/>
+      <w:bookmarkStart w:id="32" w:name="_Toc6663765"/>
       <w:r>
         <w:t>7.1</w:t>
       </w:r>
@@ -6085,7 +5857,7 @@
       <w:r>
         <w:t xml:space="preserve"> Этапы разработки</w:t>
       </w:r>
-      <w:bookmarkEnd w:id="33"/>
+      <w:bookmarkEnd w:id="32"/>
     </w:p>
     <w:p>
       <w:pPr>
@@ -6376,7 +6148,7 @@
         <w:pStyle w:val="Heading2"/>
         <w:spacing w:before="168" w:after="24"/>
       </w:pPr>
-      <w:bookmarkStart w:id="34" w:name="_Toc6663766"/>
+      <w:bookmarkStart w:id="33" w:name="_Toc6663766"/>
       <w:r>
         <w:t>7.2</w:t>
       </w:r>
@@ -6389,7 +6161,7 @@
       <w:r>
         <w:t>исполнители</w:t>
       </w:r>
-      <w:bookmarkEnd w:id="34"/>
+      <w:bookmarkEnd w:id="33"/>
     </w:p>
     <w:p>
       <w:r>
@@ -6450,12 +6222,12 @@
           <w:numId w:val="3"/>
         </w:numPr>
       </w:pPr>
-      <w:bookmarkStart w:id="35" w:name="_Toc6663767"/>
+      <w:bookmarkStart w:id="34" w:name="_Toc6663767"/>
       <w:r>
         <w:lastRenderedPageBreak/>
         <w:t>Порядок контроля и приемки</w:t>
       </w:r>
-      <w:bookmarkEnd w:id="35"/>
+      <w:bookmarkEnd w:id="34"/>
     </w:p>
     <w:p>
       <w:r>
@@ -6475,14 +6247,14 @@
           <w:numId w:val="3"/>
         </w:numPr>
       </w:pPr>
-      <w:bookmarkStart w:id="36" w:name="_Toc451986424"/>
-      <w:bookmarkStart w:id="37" w:name="_Toc6663768"/>
+      <w:bookmarkStart w:id="35" w:name="_Toc451986424"/>
+      <w:bookmarkStart w:id="36" w:name="_Toc6663768"/>
       <w:r>
         <w:lastRenderedPageBreak/>
         <w:t>Список использованной литературы</w:t>
       </w:r>
+      <w:bookmarkEnd w:id="35"/>
       <w:bookmarkEnd w:id="36"/>
-      <w:bookmarkEnd w:id="37"/>
     </w:p>
     <w:p>
       <w:pPr>
@@ -6619,13 +6391,8 @@
         </w:numPr>
       </w:pPr>
       <w:r>
-        <w:t xml:space="preserve">ГОСТ 18300-87 Спирт этиловый ректификованный технический. Технические условия. – </w:t>
-      </w:r>
-      <w:proofErr w:type="gramStart"/>
-      <w:r>
-        <w:t>М.:ИПК</w:t>
-      </w:r>
-      <w:proofErr w:type="gramEnd"/>
+        <w:t>ГОСТ 18300-87 Спирт этиловый ректификованный технический. Технические условия. – М.:ИПК</w:t>
+      </w:r>
       <w:r>
         <w:t xml:space="preserve"> Издательство стандартов, 1997</w:t>
       </w:r>
@@ -6679,7 +6446,7 @@
         </w:numPr>
         <w:ind w:left="720"/>
       </w:pPr>
-      <w:bookmarkStart w:id="38" w:name="_Toc6663769"/>
+      <w:bookmarkStart w:id="37" w:name="_Toc6663769"/>
       <w:r>
         <w:lastRenderedPageBreak/>
         <w:t>Приложение 1</w:t>
@@ -6690,17 +6457,15 @@
       <w:r>
         <w:t xml:space="preserve"> Терминология</w:t>
       </w:r>
-      <w:bookmarkEnd w:id="38"/>
-    </w:p>
-    <w:p>
-      <w:proofErr w:type="spellStart"/>
+      <w:bookmarkEnd w:id="37"/>
+    </w:p>
+    <w:p>
       <w:r>
         <w:rPr>
           <w:b/>
         </w:rPr>
         <w:t>Мокирование</w:t>
       </w:r>
-      <w:proofErr w:type="spellEnd"/>
       <w:r>
         <w:t xml:space="preserve"> – задание содержания и формата ответа на сетевой запрос к серверу.</w:t>
       </w:r>
@@ -6708,15 +6473,7 @@
         <w:t xml:space="preserve"> </w:t>
       </w:r>
       <w:r>
-        <w:t xml:space="preserve">В объектно-ориентированном программировании </w:t>
-      </w:r>
-      <w:proofErr w:type="spellStart"/>
-      <w:r>
-        <w:t>мокирование</w:t>
-      </w:r>
-      <w:proofErr w:type="spellEnd"/>
-      <w:r>
-        <w:t xml:space="preserve"> – создание объектов-заглушек вместо настоящих объектов путем имитации их актуальных свойств</w:t>
+        <w:t>В объектно-ориентированном программировании мокирование – создание объектов-заглушек вместо настоящих объектов путем имитации их актуальных свойств</w:t>
       </w:r>
       <w:r>
         <w:fldChar w:fldCharType="begin" w:fldLock="1"/>
@@ -6809,2116 +6566,12 @@
       <w:r>
         <w:t>протокол взаимодействия двух программ по сети, в котором только одна сторона посылает сообщения.</w:t>
       </w:r>
-    </w:p>
-    <w:p/>
-    <w:p/>
-    <w:p/>
-    <w:p>
-      <w:pPr>
-        <w:sectPr>
-          <w:headerReference w:type="default" r:id="rId10"/>
-          <w:footerReference w:type="default" r:id="rId11"/>
-          <w:pgSz w:w="11906" w:h="16838"/>
-          <w:pgMar w:top="1134" w:right="851" w:bottom="1134" w:left="1701" w:header="709" w:footer="709" w:gutter="0"/>
-          <w:pgNumType w:start="1"/>
-          <w:cols w:space="708"/>
-          <w:titlePg/>
-          <w:docGrid w:linePitch="360"/>
-        </w:sectPr>
-      </w:pPr>
-    </w:p>
-    <w:tbl>
-      <w:tblPr>
-        <w:tblStyle w:val="TableGrid"/>
-        <w:tblpPr w:leftFromText="180" w:rightFromText="180" w:vertAnchor="text" w:horzAnchor="margin" w:tblpX="-275" w:tblpY="-125"/>
-        <w:tblW w:w="10212" w:type="dxa"/>
-        <w:tblLayout w:type="fixed"/>
-        <w:tblLook w:val="04A0" w:firstRow="1" w:lastRow="0" w:firstColumn="1" w:lastColumn="0" w:noHBand="0" w:noVBand="1"/>
-      </w:tblPr>
-      <w:tblGrid>
-        <w:gridCol w:w="979"/>
-        <w:gridCol w:w="992"/>
-        <w:gridCol w:w="993"/>
-        <w:gridCol w:w="854"/>
-        <w:gridCol w:w="847"/>
-        <w:gridCol w:w="1279"/>
-        <w:gridCol w:w="705"/>
-        <w:gridCol w:w="1705"/>
-        <w:gridCol w:w="1130"/>
-        <w:gridCol w:w="728"/>
-      </w:tblGrid>
-      <w:tr>
-        <w:tc>
-          <w:tcPr>
-            <w:tcW w:w="10212" w:type="dxa"/>
-            <w:gridSpan w:val="10"/>
-            <w:vAlign w:val="center"/>
-          </w:tcPr>
-          <w:p>
-            <w:pPr>
-              <w:rPr>
-                <w:sz w:val="18"/>
-              </w:rPr>
-            </w:pPr>
-            <w:r>
-              <w:rPr>
-                <w:sz w:val="18"/>
-              </w:rPr>
-              <w:lastRenderedPageBreak/>
-              <w:t>ЛИСТ РЕГИСТРАЦИИ ИЗМЕНЕНИЙ</w:t>
-            </w:r>
-          </w:p>
-        </w:tc>
-      </w:tr>
-      <w:tr>
-        <w:trPr>
-          <w:trHeight w:val="470"/>
-        </w:trPr>
-        <w:tc>
-          <w:tcPr>
-            <w:tcW w:w="979" w:type="dxa"/>
-            <w:vMerge w:val="restart"/>
-            <w:vAlign w:val="center"/>
-          </w:tcPr>
-          <w:p>
-            <w:pPr>
-              <w:ind w:firstLine="0"/>
-              <w:rPr>
-                <w:sz w:val="18"/>
-                <w:szCs w:val="18"/>
-              </w:rPr>
-            </w:pPr>
-            <w:r>
-              <w:rPr>
-                <w:sz w:val="18"/>
-                <w:szCs w:val="18"/>
-              </w:rPr>
-              <w:t>Изм.</w:t>
-            </w:r>
-          </w:p>
-        </w:tc>
-        <w:tc>
-          <w:tcPr>
-            <w:tcW w:w="3686" w:type="dxa"/>
-            <w:gridSpan w:val="4"/>
-            <w:vAlign w:val="center"/>
-          </w:tcPr>
-          <w:p>
-            <w:pPr>
-              <w:rPr>
-                <w:sz w:val="18"/>
-                <w:szCs w:val="18"/>
-              </w:rPr>
-            </w:pPr>
-            <w:r>
-              <w:rPr>
-                <w:sz w:val="18"/>
-                <w:szCs w:val="18"/>
-              </w:rPr>
-              <w:t>Номера листов (страниц)</w:t>
-            </w:r>
-          </w:p>
-        </w:tc>
-        <w:tc>
-          <w:tcPr>
-            <w:tcW w:w="1279" w:type="dxa"/>
-            <w:vMerge w:val="restart"/>
-            <w:vAlign w:val="center"/>
-          </w:tcPr>
-          <w:p>
-            <w:pPr>
-              <w:ind w:firstLine="0"/>
-              <w:rPr>
-                <w:sz w:val="18"/>
-              </w:rPr>
-            </w:pPr>
-            <w:r>
-              <w:rPr>
-                <w:sz w:val="18"/>
-              </w:rPr>
-              <w:t>Всего</w:t>
-            </w:r>
-            <w:r>
-              <w:rPr>
-                <w:sz w:val="18"/>
-              </w:rPr>
-              <w:t xml:space="preserve"> </w:t>
-            </w:r>
-            <w:r>
-              <w:rPr>
-                <w:sz w:val="18"/>
-              </w:rPr>
-              <w:t>листов</w:t>
-            </w:r>
-            <w:r>
-              <w:rPr>
-                <w:sz w:val="18"/>
-              </w:rPr>
-              <w:t xml:space="preserve"> </w:t>
-            </w:r>
-            <w:r>
-              <w:rPr>
-                <w:sz w:val="18"/>
-              </w:rPr>
-              <w:t>(страниц</w:t>
-            </w:r>
-            <w:r>
-              <w:rPr>
-                <w:sz w:val="18"/>
-              </w:rPr>
-              <w:t>)</w:t>
-            </w:r>
-            <w:r>
-              <w:rPr>
-                <w:sz w:val="18"/>
-              </w:rPr>
-              <w:t xml:space="preserve"> </w:t>
-            </w:r>
-            <w:r>
-              <w:rPr>
-                <w:sz w:val="18"/>
-              </w:rPr>
-              <w:t>в докум.</w:t>
-            </w:r>
-          </w:p>
-        </w:tc>
-        <w:tc>
-          <w:tcPr>
-            <w:tcW w:w="705" w:type="dxa"/>
-            <w:vMerge w:val="restart"/>
-            <w:vAlign w:val="center"/>
-          </w:tcPr>
-          <w:p>
-            <w:pPr>
-              <w:ind w:firstLine="0"/>
-              <w:rPr>
-                <w:b/>
-                <w:sz w:val="18"/>
-              </w:rPr>
-            </w:pPr>
-            <w:r>
-              <w:rPr>
-                <w:sz w:val="18"/>
-              </w:rPr>
-              <w:t>№</w:t>
-            </w:r>
-            <w:r>
-              <w:rPr>
-                <w:sz w:val="18"/>
-                <w:lang w:val="en-US"/>
-              </w:rPr>
-              <w:t xml:space="preserve"> </w:t>
-            </w:r>
-            <w:r>
-              <w:rPr>
-                <w:sz w:val="18"/>
-              </w:rPr>
-              <w:t>докум</w:t>
-            </w:r>
-            <w:r>
-              <w:rPr>
-                <w:sz w:val="18"/>
-              </w:rPr>
-              <w:t>ента</w:t>
-            </w:r>
-          </w:p>
-        </w:tc>
-        <w:tc>
-          <w:tcPr>
-            <w:tcW w:w="1705" w:type="dxa"/>
-            <w:vMerge w:val="restart"/>
-            <w:vAlign w:val="center"/>
-          </w:tcPr>
-          <w:p>
-            <w:pPr>
-              <w:ind w:firstLine="0"/>
-              <w:rPr>
-                <w:sz w:val="18"/>
-              </w:rPr>
-            </w:pPr>
-            <w:r>
-              <w:rPr>
-                <w:sz w:val="18"/>
-              </w:rPr>
-              <w:t>Входящий № сопроводитель</w:t>
-            </w:r>
-            <w:r>
-              <w:rPr>
-                <w:sz w:val="18"/>
-              </w:rPr>
-              <w:t>ного документа и дата</w:t>
-            </w:r>
-          </w:p>
-        </w:tc>
-        <w:tc>
-          <w:tcPr>
-            <w:tcW w:w="1130" w:type="dxa"/>
-            <w:vMerge w:val="restart"/>
-            <w:vAlign w:val="center"/>
-          </w:tcPr>
-          <w:p>
-            <w:pPr>
-              <w:ind w:firstLine="0"/>
-              <w:rPr>
-                <w:sz w:val="18"/>
-              </w:rPr>
-            </w:pPr>
-            <w:r>
-              <w:rPr>
-                <w:sz w:val="18"/>
-              </w:rPr>
-              <w:t>Подпись</w:t>
-            </w:r>
-          </w:p>
-        </w:tc>
-        <w:tc>
-          <w:tcPr>
-            <w:tcW w:w="728" w:type="dxa"/>
-            <w:vMerge w:val="restart"/>
-            <w:vAlign w:val="center"/>
-          </w:tcPr>
-          <w:p>
-            <w:pPr>
-              <w:ind w:firstLine="0"/>
-              <w:rPr>
-                <w:sz w:val="18"/>
-              </w:rPr>
-            </w:pPr>
-            <w:r>
-              <w:rPr>
-                <w:sz w:val="18"/>
-              </w:rPr>
-              <w:t>Дата</w:t>
-            </w:r>
-          </w:p>
-        </w:tc>
-      </w:tr>
-      <w:tr>
-        <w:tc>
-          <w:tcPr>
-            <w:tcW w:w="979" w:type="dxa"/>
-            <w:vMerge/>
-            <w:vAlign w:val="center"/>
-          </w:tcPr>
-          <w:p>
-            <w:pPr>
-              <w:rPr>
-                <w:sz w:val="18"/>
-                <w:szCs w:val="18"/>
-              </w:rPr>
-            </w:pPr>
-          </w:p>
-        </w:tc>
-        <w:tc>
-          <w:tcPr>
-            <w:tcW w:w="992" w:type="dxa"/>
-            <w:vAlign w:val="center"/>
-          </w:tcPr>
-          <w:p>
-            <w:pPr>
-              <w:ind w:firstLine="0"/>
-              <w:rPr>
-                <w:sz w:val="18"/>
-                <w:szCs w:val="18"/>
-              </w:rPr>
-            </w:pPr>
-            <w:r>
-              <w:rPr>
-                <w:sz w:val="18"/>
-                <w:szCs w:val="18"/>
-              </w:rPr>
-              <w:t>изме</w:t>
-            </w:r>
-            <w:r>
-              <w:rPr>
-                <w:sz w:val="18"/>
-                <w:szCs w:val="18"/>
-              </w:rPr>
-              <w:t>ненных</w:t>
-            </w:r>
-          </w:p>
-        </w:tc>
-        <w:tc>
-          <w:tcPr>
-            <w:tcW w:w="993" w:type="dxa"/>
-            <w:vAlign w:val="center"/>
-          </w:tcPr>
-          <w:p>
-            <w:pPr>
-              <w:ind w:firstLine="0"/>
-              <w:rPr>
-                <w:sz w:val="18"/>
-              </w:rPr>
-            </w:pPr>
-            <w:r>
-              <w:rPr>
-                <w:sz w:val="18"/>
-              </w:rPr>
-              <w:t>заме</w:t>
-            </w:r>
-            <w:r>
-              <w:rPr>
-                <w:sz w:val="18"/>
-              </w:rPr>
-              <w:t>ненных</w:t>
-            </w:r>
-          </w:p>
-        </w:tc>
-        <w:tc>
-          <w:tcPr>
-            <w:tcW w:w="854" w:type="dxa"/>
-            <w:vAlign w:val="center"/>
-          </w:tcPr>
-          <w:p>
-            <w:pPr>
-              <w:ind w:firstLine="0"/>
-              <w:rPr>
-                <w:sz w:val="18"/>
-              </w:rPr>
-            </w:pPr>
-            <w:r>
-              <w:rPr>
-                <w:sz w:val="18"/>
-              </w:rPr>
-              <w:t>новых</w:t>
-            </w:r>
-          </w:p>
-        </w:tc>
-        <w:tc>
-          <w:tcPr>
-            <w:tcW w:w="847" w:type="dxa"/>
-            <w:vAlign w:val="center"/>
-          </w:tcPr>
-          <w:p>
-            <w:pPr>
-              <w:ind w:firstLine="0"/>
-              <w:rPr>
-                <w:sz w:val="18"/>
-              </w:rPr>
-            </w:pPr>
-            <w:r>
-              <w:rPr>
-                <w:sz w:val="18"/>
-                <w:lang w:val="en-US"/>
-              </w:rPr>
-              <w:t>a</w:t>
-            </w:r>
-            <w:proofErr w:type="spellStart"/>
-            <w:r>
-              <w:rPr>
-                <w:sz w:val="18"/>
-              </w:rPr>
-              <w:t>ннулирова</w:t>
-            </w:r>
-            <w:r>
-              <w:rPr>
-                <w:sz w:val="18"/>
-              </w:rPr>
-              <w:t>нных</w:t>
-            </w:r>
-            <w:proofErr w:type="spellEnd"/>
-          </w:p>
-        </w:tc>
-        <w:tc>
-          <w:tcPr>
-            <w:tcW w:w="1279" w:type="dxa"/>
-            <w:vMerge/>
-            <w:vAlign w:val="center"/>
-          </w:tcPr>
-          <w:p>
-            <w:pPr>
-              <w:rPr>
-                <w:sz w:val="18"/>
-              </w:rPr>
-            </w:pPr>
-          </w:p>
-        </w:tc>
-        <w:tc>
-          <w:tcPr>
-            <w:tcW w:w="705" w:type="dxa"/>
-            <w:vMerge/>
-            <w:vAlign w:val="center"/>
-          </w:tcPr>
-          <w:p>
-            <w:pPr>
-              <w:rPr>
-                <w:sz w:val="18"/>
-              </w:rPr>
-            </w:pPr>
-          </w:p>
-        </w:tc>
-        <w:tc>
-          <w:tcPr>
-            <w:tcW w:w="1705" w:type="dxa"/>
-            <w:vMerge/>
-            <w:vAlign w:val="center"/>
-          </w:tcPr>
-          <w:p>
-            <w:pPr>
-              <w:rPr>
-                <w:sz w:val="18"/>
-              </w:rPr>
-            </w:pPr>
-          </w:p>
-        </w:tc>
-        <w:tc>
-          <w:tcPr>
-            <w:tcW w:w="1130" w:type="dxa"/>
-            <w:vMerge/>
-            <w:vAlign w:val="center"/>
-          </w:tcPr>
-          <w:p>
-            <w:pPr>
-              <w:rPr>
-                <w:sz w:val="18"/>
-              </w:rPr>
-            </w:pPr>
-          </w:p>
-        </w:tc>
-        <w:tc>
-          <w:tcPr>
-            <w:tcW w:w="728" w:type="dxa"/>
-            <w:vMerge/>
-            <w:vAlign w:val="center"/>
-          </w:tcPr>
-          <w:p>
-            <w:pPr>
-              <w:rPr>
-                <w:sz w:val="18"/>
-              </w:rPr>
-            </w:pPr>
-          </w:p>
-        </w:tc>
-      </w:tr>
-      <w:tr>
-        <w:tc>
-          <w:tcPr>
-            <w:tcW w:w="979" w:type="dxa"/>
-            <w:vAlign w:val="center"/>
-          </w:tcPr>
-          <w:p>
-            <w:pPr>
-              <w:rPr>
-                <w:sz w:val="16"/>
-              </w:rPr>
-            </w:pPr>
-          </w:p>
-        </w:tc>
-        <w:tc>
-          <w:tcPr>
-            <w:tcW w:w="992" w:type="dxa"/>
-            <w:vAlign w:val="center"/>
-          </w:tcPr>
-          <w:p>
-            <w:pPr>
-              <w:rPr>
-                <w:sz w:val="18"/>
-              </w:rPr>
-            </w:pPr>
-          </w:p>
-        </w:tc>
-        <w:tc>
-          <w:tcPr>
-            <w:tcW w:w="993" w:type="dxa"/>
-            <w:vAlign w:val="center"/>
-          </w:tcPr>
-          <w:p>
-            <w:pPr>
-              <w:rPr>
-                <w:sz w:val="18"/>
-              </w:rPr>
-            </w:pPr>
-          </w:p>
-        </w:tc>
-        <w:tc>
-          <w:tcPr>
-            <w:tcW w:w="854" w:type="dxa"/>
-            <w:vAlign w:val="center"/>
-          </w:tcPr>
-          <w:p>
-            <w:pPr>
-              <w:rPr>
-                <w:sz w:val="18"/>
-              </w:rPr>
-            </w:pPr>
-          </w:p>
-        </w:tc>
-        <w:tc>
-          <w:tcPr>
-            <w:tcW w:w="847" w:type="dxa"/>
-            <w:vAlign w:val="center"/>
-          </w:tcPr>
-          <w:p>
-            <w:pPr>
-              <w:rPr>
-                <w:sz w:val="18"/>
-              </w:rPr>
-            </w:pPr>
-          </w:p>
-        </w:tc>
-        <w:tc>
-          <w:tcPr>
-            <w:tcW w:w="1279" w:type="dxa"/>
-            <w:vAlign w:val="center"/>
-          </w:tcPr>
-          <w:p>
-            <w:pPr>
-              <w:rPr>
-                <w:sz w:val="18"/>
-              </w:rPr>
-            </w:pPr>
-          </w:p>
-        </w:tc>
-        <w:tc>
-          <w:tcPr>
-            <w:tcW w:w="705" w:type="dxa"/>
-            <w:vAlign w:val="center"/>
-          </w:tcPr>
-          <w:p>
-            <w:pPr>
-              <w:rPr>
-                <w:sz w:val="18"/>
-              </w:rPr>
-            </w:pPr>
-          </w:p>
-        </w:tc>
-        <w:tc>
-          <w:tcPr>
-            <w:tcW w:w="1705" w:type="dxa"/>
-            <w:vAlign w:val="center"/>
-          </w:tcPr>
-          <w:p>
-            <w:pPr>
-              <w:rPr>
-                <w:sz w:val="18"/>
-              </w:rPr>
-            </w:pPr>
-          </w:p>
-        </w:tc>
-        <w:tc>
-          <w:tcPr>
-            <w:tcW w:w="1130" w:type="dxa"/>
-            <w:vAlign w:val="center"/>
-          </w:tcPr>
-          <w:p>
-            <w:pPr>
-              <w:rPr>
-                <w:sz w:val="18"/>
-              </w:rPr>
-            </w:pPr>
-          </w:p>
-        </w:tc>
-        <w:tc>
-          <w:tcPr>
-            <w:tcW w:w="728" w:type="dxa"/>
-            <w:vAlign w:val="center"/>
-          </w:tcPr>
-          <w:p>
-            <w:pPr>
-              <w:rPr>
-                <w:sz w:val="18"/>
-              </w:rPr>
-            </w:pPr>
-          </w:p>
-        </w:tc>
-      </w:tr>
-      <w:tr>
-        <w:tc>
-          <w:tcPr>
-            <w:tcW w:w="979" w:type="dxa"/>
-            <w:vAlign w:val="center"/>
-          </w:tcPr>
-          <w:p/>
-        </w:tc>
-        <w:tc>
-          <w:tcPr>
-            <w:tcW w:w="992" w:type="dxa"/>
-            <w:vAlign w:val="center"/>
-          </w:tcPr>
-          <w:p>
-            <w:pPr>
-              <w:rPr>
-                <w:sz w:val="18"/>
-              </w:rPr>
-            </w:pPr>
-          </w:p>
-        </w:tc>
-        <w:tc>
-          <w:tcPr>
-            <w:tcW w:w="993" w:type="dxa"/>
-            <w:vAlign w:val="center"/>
-          </w:tcPr>
-          <w:p>
-            <w:pPr>
-              <w:rPr>
-                <w:sz w:val="18"/>
-              </w:rPr>
-            </w:pPr>
-          </w:p>
-        </w:tc>
-        <w:tc>
-          <w:tcPr>
-            <w:tcW w:w="854" w:type="dxa"/>
-            <w:vAlign w:val="center"/>
-          </w:tcPr>
-          <w:p>
-            <w:pPr>
-              <w:rPr>
-                <w:sz w:val="18"/>
-              </w:rPr>
-            </w:pPr>
-          </w:p>
-        </w:tc>
-        <w:tc>
-          <w:tcPr>
-            <w:tcW w:w="847" w:type="dxa"/>
-            <w:vAlign w:val="center"/>
-          </w:tcPr>
-          <w:p>
-            <w:pPr>
-              <w:rPr>
-                <w:sz w:val="18"/>
-              </w:rPr>
-            </w:pPr>
-          </w:p>
-        </w:tc>
-        <w:tc>
-          <w:tcPr>
-            <w:tcW w:w="1279" w:type="dxa"/>
-            <w:vAlign w:val="center"/>
-          </w:tcPr>
-          <w:p>
-            <w:pPr>
-              <w:rPr>
-                <w:sz w:val="18"/>
-              </w:rPr>
-            </w:pPr>
-          </w:p>
-        </w:tc>
-        <w:tc>
-          <w:tcPr>
-            <w:tcW w:w="705" w:type="dxa"/>
-            <w:vAlign w:val="center"/>
-          </w:tcPr>
-          <w:p>
-            <w:pPr>
-              <w:rPr>
-                <w:sz w:val="18"/>
-              </w:rPr>
-            </w:pPr>
-          </w:p>
-        </w:tc>
-        <w:tc>
-          <w:tcPr>
-            <w:tcW w:w="1705" w:type="dxa"/>
-            <w:vAlign w:val="center"/>
-          </w:tcPr>
-          <w:p>
-            <w:pPr>
-              <w:rPr>
-                <w:sz w:val="18"/>
-              </w:rPr>
-            </w:pPr>
-          </w:p>
-        </w:tc>
-        <w:tc>
-          <w:tcPr>
-            <w:tcW w:w="1130" w:type="dxa"/>
-            <w:vAlign w:val="center"/>
-          </w:tcPr>
-          <w:p>
-            <w:pPr>
-              <w:rPr>
-                <w:sz w:val="18"/>
-              </w:rPr>
-            </w:pPr>
-          </w:p>
-        </w:tc>
-        <w:tc>
-          <w:tcPr>
-            <w:tcW w:w="728" w:type="dxa"/>
-            <w:vAlign w:val="center"/>
-          </w:tcPr>
-          <w:p>
-            <w:pPr>
-              <w:rPr>
-                <w:sz w:val="18"/>
-              </w:rPr>
-            </w:pPr>
-          </w:p>
-        </w:tc>
-      </w:tr>
-      <w:tr>
-        <w:tc>
-          <w:tcPr>
-            <w:tcW w:w="979" w:type="dxa"/>
-            <w:vAlign w:val="center"/>
-          </w:tcPr>
-          <w:p/>
-        </w:tc>
-        <w:tc>
-          <w:tcPr>
-            <w:tcW w:w="992" w:type="dxa"/>
-            <w:vAlign w:val="center"/>
-          </w:tcPr>
-          <w:p/>
-        </w:tc>
-        <w:tc>
-          <w:tcPr>
-            <w:tcW w:w="993" w:type="dxa"/>
-            <w:vAlign w:val="center"/>
-          </w:tcPr>
-          <w:p/>
-        </w:tc>
-        <w:tc>
-          <w:tcPr>
-            <w:tcW w:w="854" w:type="dxa"/>
-            <w:vAlign w:val="center"/>
-          </w:tcPr>
-          <w:p/>
-        </w:tc>
-        <w:tc>
-          <w:tcPr>
-            <w:tcW w:w="847" w:type="dxa"/>
-            <w:vAlign w:val="center"/>
-          </w:tcPr>
-          <w:p/>
-        </w:tc>
-        <w:tc>
-          <w:tcPr>
-            <w:tcW w:w="1279" w:type="dxa"/>
-            <w:vAlign w:val="center"/>
-          </w:tcPr>
-          <w:p/>
-        </w:tc>
-        <w:tc>
-          <w:tcPr>
-            <w:tcW w:w="705" w:type="dxa"/>
-            <w:vAlign w:val="center"/>
-          </w:tcPr>
-          <w:p/>
-        </w:tc>
-        <w:tc>
-          <w:tcPr>
-            <w:tcW w:w="1705" w:type="dxa"/>
-            <w:vAlign w:val="center"/>
-          </w:tcPr>
-          <w:p/>
-        </w:tc>
-        <w:tc>
-          <w:tcPr>
-            <w:tcW w:w="1130" w:type="dxa"/>
-            <w:vAlign w:val="center"/>
-          </w:tcPr>
-          <w:p/>
-        </w:tc>
-        <w:tc>
-          <w:tcPr>
-            <w:tcW w:w="728" w:type="dxa"/>
-            <w:vAlign w:val="center"/>
-          </w:tcPr>
-          <w:p/>
-        </w:tc>
-      </w:tr>
-      <w:tr>
-        <w:tc>
-          <w:tcPr>
-            <w:tcW w:w="979" w:type="dxa"/>
-            <w:vAlign w:val="center"/>
-          </w:tcPr>
-          <w:p/>
-        </w:tc>
-        <w:tc>
-          <w:tcPr>
-            <w:tcW w:w="992" w:type="dxa"/>
-            <w:vAlign w:val="center"/>
-          </w:tcPr>
-          <w:p/>
-        </w:tc>
-        <w:tc>
-          <w:tcPr>
-            <w:tcW w:w="993" w:type="dxa"/>
-            <w:vAlign w:val="center"/>
-          </w:tcPr>
-          <w:p/>
-        </w:tc>
-        <w:tc>
-          <w:tcPr>
-            <w:tcW w:w="854" w:type="dxa"/>
-            <w:vAlign w:val="center"/>
-          </w:tcPr>
-          <w:p/>
-        </w:tc>
-        <w:tc>
-          <w:tcPr>
-            <w:tcW w:w="847" w:type="dxa"/>
-            <w:vAlign w:val="center"/>
-          </w:tcPr>
-          <w:p/>
-        </w:tc>
-        <w:tc>
-          <w:tcPr>
-            <w:tcW w:w="1279" w:type="dxa"/>
-            <w:vAlign w:val="center"/>
-          </w:tcPr>
-          <w:p/>
-        </w:tc>
-        <w:tc>
-          <w:tcPr>
-            <w:tcW w:w="705" w:type="dxa"/>
-            <w:vAlign w:val="center"/>
-          </w:tcPr>
-          <w:p/>
-        </w:tc>
-        <w:tc>
-          <w:tcPr>
-            <w:tcW w:w="1705" w:type="dxa"/>
-            <w:vAlign w:val="center"/>
-          </w:tcPr>
-          <w:p/>
-        </w:tc>
-        <w:tc>
-          <w:tcPr>
-            <w:tcW w:w="1130" w:type="dxa"/>
-            <w:vAlign w:val="center"/>
-          </w:tcPr>
-          <w:p/>
-        </w:tc>
-        <w:tc>
-          <w:tcPr>
-            <w:tcW w:w="728" w:type="dxa"/>
-            <w:vAlign w:val="center"/>
-          </w:tcPr>
-          <w:p/>
-        </w:tc>
-      </w:tr>
-      <w:tr>
-        <w:tc>
-          <w:tcPr>
-            <w:tcW w:w="979" w:type="dxa"/>
-            <w:vAlign w:val="center"/>
-          </w:tcPr>
-          <w:p/>
-        </w:tc>
-        <w:tc>
-          <w:tcPr>
-            <w:tcW w:w="992" w:type="dxa"/>
-            <w:vAlign w:val="center"/>
-          </w:tcPr>
-          <w:p/>
-        </w:tc>
-        <w:tc>
-          <w:tcPr>
-            <w:tcW w:w="993" w:type="dxa"/>
-            <w:vAlign w:val="center"/>
-          </w:tcPr>
-          <w:p/>
-        </w:tc>
-        <w:tc>
-          <w:tcPr>
-            <w:tcW w:w="854" w:type="dxa"/>
-            <w:vAlign w:val="center"/>
-          </w:tcPr>
-          <w:p/>
-        </w:tc>
-        <w:tc>
-          <w:tcPr>
-            <w:tcW w:w="847" w:type="dxa"/>
-            <w:vAlign w:val="center"/>
-          </w:tcPr>
-          <w:p/>
-        </w:tc>
-        <w:tc>
-          <w:tcPr>
-            <w:tcW w:w="1279" w:type="dxa"/>
-            <w:vAlign w:val="center"/>
-          </w:tcPr>
-          <w:p/>
-        </w:tc>
-        <w:tc>
-          <w:tcPr>
-            <w:tcW w:w="705" w:type="dxa"/>
-            <w:vAlign w:val="center"/>
-          </w:tcPr>
-          <w:p/>
-        </w:tc>
-        <w:tc>
-          <w:tcPr>
-            <w:tcW w:w="1705" w:type="dxa"/>
-            <w:vAlign w:val="center"/>
-          </w:tcPr>
-          <w:p/>
-        </w:tc>
-        <w:tc>
-          <w:tcPr>
-            <w:tcW w:w="1130" w:type="dxa"/>
-            <w:vAlign w:val="center"/>
-          </w:tcPr>
-          <w:p/>
-        </w:tc>
-        <w:tc>
-          <w:tcPr>
-            <w:tcW w:w="728" w:type="dxa"/>
-            <w:vAlign w:val="center"/>
-          </w:tcPr>
-          <w:p/>
-        </w:tc>
-      </w:tr>
-      <w:tr>
-        <w:tc>
-          <w:tcPr>
-            <w:tcW w:w="979" w:type="dxa"/>
-            <w:vAlign w:val="center"/>
-          </w:tcPr>
-          <w:p/>
-        </w:tc>
-        <w:tc>
-          <w:tcPr>
-            <w:tcW w:w="992" w:type="dxa"/>
-            <w:vAlign w:val="center"/>
-          </w:tcPr>
-          <w:p/>
-        </w:tc>
-        <w:tc>
-          <w:tcPr>
-            <w:tcW w:w="993" w:type="dxa"/>
-            <w:vAlign w:val="center"/>
-          </w:tcPr>
-          <w:p/>
-        </w:tc>
-        <w:tc>
-          <w:tcPr>
-            <w:tcW w:w="854" w:type="dxa"/>
-            <w:vAlign w:val="center"/>
-          </w:tcPr>
-          <w:p/>
-        </w:tc>
-        <w:tc>
-          <w:tcPr>
-            <w:tcW w:w="847" w:type="dxa"/>
-            <w:vAlign w:val="center"/>
-          </w:tcPr>
-          <w:p/>
-        </w:tc>
-        <w:tc>
-          <w:tcPr>
-            <w:tcW w:w="1279" w:type="dxa"/>
-            <w:vAlign w:val="center"/>
-          </w:tcPr>
-          <w:p/>
-        </w:tc>
-        <w:tc>
-          <w:tcPr>
-            <w:tcW w:w="705" w:type="dxa"/>
-            <w:vAlign w:val="center"/>
-          </w:tcPr>
-          <w:p/>
-        </w:tc>
-        <w:tc>
-          <w:tcPr>
-            <w:tcW w:w="1705" w:type="dxa"/>
-            <w:vAlign w:val="center"/>
-          </w:tcPr>
-          <w:p/>
-        </w:tc>
-        <w:tc>
-          <w:tcPr>
-            <w:tcW w:w="1130" w:type="dxa"/>
-            <w:vAlign w:val="center"/>
-          </w:tcPr>
-          <w:p/>
-        </w:tc>
-        <w:tc>
-          <w:tcPr>
-            <w:tcW w:w="728" w:type="dxa"/>
-            <w:vAlign w:val="center"/>
-          </w:tcPr>
-          <w:p/>
-        </w:tc>
-      </w:tr>
-      <w:tr>
-        <w:tc>
-          <w:tcPr>
-            <w:tcW w:w="979" w:type="dxa"/>
-            <w:vAlign w:val="center"/>
-          </w:tcPr>
-          <w:p/>
-        </w:tc>
-        <w:tc>
-          <w:tcPr>
-            <w:tcW w:w="992" w:type="dxa"/>
-            <w:vAlign w:val="center"/>
-          </w:tcPr>
-          <w:p/>
-        </w:tc>
-        <w:tc>
-          <w:tcPr>
-            <w:tcW w:w="993" w:type="dxa"/>
-            <w:vAlign w:val="center"/>
-          </w:tcPr>
-          <w:p/>
-        </w:tc>
-        <w:tc>
-          <w:tcPr>
-            <w:tcW w:w="854" w:type="dxa"/>
-            <w:vAlign w:val="center"/>
-          </w:tcPr>
-          <w:p/>
-        </w:tc>
-        <w:tc>
-          <w:tcPr>
-            <w:tcW w:w="847" w:type="dxa"/>
-            <w:vAlign w:val="center"/>
-          </w:tcPr>
-          <w:p/>
-        </w:tc>
-        <w:tc>
-          <w:tcPr>
-            <w:tcW w:w="1279" w:type="dxa"/>
-            <w:vAlign w:val="center"/>
-          </w:tcPr>
-          <w:p/>
-        </w:tc>
-        <w:tc>
-          <w:tcPr>
-            <w:tcW w:w="705" w:type="dxa"/>
-            <w:vAlign w:val="center"/>
-          </w:tcPr>
-          <w:p/>
-        </w:tc>
-        <w:tc>
-          <w:tcPr>
-            <w:tcW w:w="1705" w:type="dxa"/>
-            <w:vAlign w:val="center"/>
-          </w:tcPr>
-          <w:p/>
-        </w:tc>
-        <w:tc>
-          <w:tcPr>
-            <w:tcW w:w="1130" w:type="dxa"/>
-            <w:vAlign w:val="center"/>
-          </w:tcPr>
-          <w:p/>
-        </w:tc>
-        <w:tc>
-          <w:tcPr>
-            <w:tcW w:w="728" w:type="dxa"/>
-            <w:vAlign w:val="center"/>
-          </w:tcPr>
-          <w:p/>
-        </w:tc>
-      </w:tr>
-      <w:tr>
-        <w:tc>
-          <w:tcPr>
-            <w:tcW w:w="979" w:type="dxa"/>
-            <w:vAlign w:val="center"/>
-          </w:tcPr>
-          <w:p/>
-        </w:tc>
-        <w:tc>
-          <w:tcPr>
-            <w:tcW w:w="992" w:type="dxa"/>
-            <w:vAlign w:val="center"/>
-          </w:tcPr>
-          <w:p/>
-        </w:tc>
-        <w:tc>
-          <w:tcPr>
-            <w:tcW w:w="993" w:type="dxa"/>
-            <w:vAlign w:val="center"/>
-          </w:tcPr>
-          <w:p/>
-        </w:tc>
-        <w:tc>
-          <w:tcPr>
-            <w:tcW w:w="854" w:type="dxa"/>
-            <w:vAlign w:val="center"/>
-          </w:tcPr>
-          <w:p/>
-        </w:tc>
-        <w:tc>
-          <w:tcPr>
-            <w:tcW w:w="847" w:type="dxa"/>
-            <w:vAlign w:val="center"/>
-          </w:tcPr>
-          <w:p/>
-        </w:tc>
-        <w:tc>
-          <w:tcPr>
-            <w:tcW w:w="1279" w:type="dxa"/>
-            <w:vAlign w:val="center"/>
-          </w:tcPr>
-          <w:p/>
-        </w:tc>
-        <w:tc>
-          <w:tcPr>
-            <w:tcW w:w="705" w:type="dxa"/>
-            <w:vAlign w:val="center"/>
-          </w:tcPr>
-          <w:p/>
-        </w:tc>
-        <w:tc>
-          <w:tcPr>
-            <w:tcW w:w="1705" w:type="dxa"/>
-            <w:vAlign w:val="center"/>
-          </w:tcPr>
-          <w:p/>
-        </w:tc>
-        <w:tc>
-          <w:tcPr>
-            <w:tcW w:w="1130" w:type="dxa"/>
-            <w:vAlign w:val="center"/>
-          </w:tcPr>
-          <w:p/>
-        </w:tc>
-        <w:tc>
-          <w:tcPr>
-            <w:tcW w:w="728" w:type="dxa"/>
-            <w:vAlign w:val="center"/>
-          </w:tcPr>
-          <w:p/>
-        </w:tc>
-      </w:tr>
-      <w:tr>
-        <w:tc>
-          <w:tcPr>
-            <w:tcW w:w="979" w:type="dxa"/>
-            <w:vAlign w:val="center"/>
-          </w:tcPr>
-          <w:p/>
-        </w:tc>
-        <w:tc>
-          <w:tcPr>
-            <w:tcW w:w="992" w:type="dxa"/>
-            <w:vAlign w:val="center"/>
-          </w:tcPr>
-          <w:p/>
-        </w:tc>
-        <w:tc>
-          <w:tcPr>
-            <w:tcW w:w="993" w:type="dxa"/>
-            <w:vAlign w:val="center"/>
-          </w:tcPr>
-          <w:p/>
-        </w:tc>
-        <w:tc>
-          <w:tcPr>
-            <w:tcW w:w="854" w:type="dxa"/>
-            <w:vAlign w:val="center"/>
-          </w:tcPr>
-          <w:p/>
-        </w:tc>
-        <w:tc>
-          <w:tcPr>
-            <w:tcW w:w="847" w:type="dxa"/>
-            <w:vAlign w:val="center"/>
-          </w:tcPr>
-          <w:p/>
-        </w:tc>
-        <w:tc>
-          <w:tcPr>
-            <w:tcW w:w="1279" w:type="dxa"/>
-            <w:vAlign w:val="center"/>
-          </w:tcPr>
-          <w:p/>
-        </w:tc>
-        <w:tc>
-          <w:tcPr>
-            <w:tcW w:w="705" w:type="dxa"/>
-            <w:vAlign w:val="center"/>
-          </w:tcPr>
-          <w:p/>
-        </w:tc>
-        <w:tc>
-          <w:tcPr>
-            <w:tcW w:w="1705" w:type="dxa"/>
-            <w:vAlign w:val="center"/>
-          </w:tcPr>
-          <w:p/>
-        </w:tc>
-        <w:tc>
-          <w:tcPr>
-            <w:tcW w:w="1130" w:type="dxa"/>
-            <w:vAlign w:val="center"/>
-          </w:tcPr>
-          <w:p/>
-        </w:tc>
-        <w:tc>
-          <w:tcPr>
-            <w:tcW w:w="728" w:type="dxa"/>
-            <w:vAlign w:val="center"/>
-          </w:tcPr>
-          <w:p/>
-        </w:tc>
-      </w:tr>
-      <w:tr>
-        <w:tc>
-          <w:tcPr>
-            <w:tcW w:w="979" w:type="dxa"/>
-            <w:vAlign w:val="center"/>
-          </w:tcPr>
-          <w:p/>
-        </w:tc>
-        <w:tc>
-          <w:tcPr>
-            <w:tcW w:w="992" w:type="dxa"/>
-            <w:vAlign w:val="center"/>
-          </w:tcPr>
-          <w:p/>
-        </w:tc>
-        <w:tc>
-          <w:tcPr>
-            <w:tcW w:w="993" w:type="dxa"/>
-            <w:vAlign w:val="center"/>
-          </w:tcPr>
-          <w:p/>
-        </w:tc>
-        <w:tc>
-          <w:tcPr>
-            <w:tcW w:w="854" w:type="dxa"/>
-            <w:vAlign w:val="center"/>
-          </w:tcPr>
-          <w:p/>
-        </w:tc>
-        <w:tc>
-          <w:tcPr>
-            <w:tcW w:w="847" w:type="dxa"/>
-            <w:vAlign w:val="center"/>
-          </w:tcPr>
-          <w:p/>
-        </w:tc>
-        <w:tc>
-          <w:tcPr>
-            <w:tcW w:w="1279" w:type="dxa"/>
-            <w:vAlign w:val="center"/>
-          </w:tcPr>
-          <w:p/>
-        </w:tc>
-        <w:tc>
-          <w:tcPr>
-            <w:tcW w:w="705" w:type="dxa"/>
-            <w:vAlign w:val="center"/>
-          </w:tcPr>
-          <w:p/>
-        </w:tc>
-        <w:tc>
-          <w:tcPr>
-            <w:tcW w:w="1705" w:type="dxa"/>
-            <w:vAlign w:val="center"/>
-          </w:tcPr>
-          <w:p/>
-        </w:tc>
-        <w:tc>
-          <w:tcPr>
-            <w:tcW w:w="1130" w:type="dxa"/>
-            <w:vAlign w:val="center"/>
-          </w:tcPr>
-          <w:p/>
-        </w:tc>
-        <w:tc>
-          <w:tcPr>
-            <w:tcW w:w="728" w:type="dxa"/>
-            <w:vAlign w:val="center"/>
-          </w:tcPr>
-          <w:p/>
-        </w:tc>
-      </w:tr>
-      <w:tr>
-        <w:tc>
-          <w:tcPr>
-            <w:tcW w:w="979" w:type="dxa"/>
-            <w:vAlign w:val="center"/>
-          </w:tcPr>
-          <w:p/>
-        </w:tc>
-        <w:tc>
-          <w:tcPr>
-            <w:tcW w:w="992" w:type="dxa"/>
-            <w:vAlign w:val="center"/>
-          </w:tcPr>
-          <w:p/>
-        </w:tc>
-        <w:tc>
-          <w:tcPr>
-            <w:tcW w:w="993" w:type="dxa"/>
-            <w:vAlign w:val="center"/>
-          </w:tcPr>
-          <w:p/>
-        </w:tc>
-        <w:tc>
-          <w:tcPr>
-            <w:tcW w:w="854" w:type="dxa"/>
-            <w:vAlign w:val="center"/>
-          </w:tcPr>
-          <w:p/>
-        </w:tc>
-        <w:tc>
-          <w:tcPr>
-            <w:tcW w:w="847" w:type="dxa"/>
-            <w:vAlign w:val="center"/>
-          </w:tcPr>
-          <w:p/>
-        </w:tc>
-        <w:tc>
-          <w:tcPr>
-            <w:tcW w:w="1279" w:type="dxa"/>
-            <w:vAlign w:val="center"/>
-          </w:tcPr>
-          <w:p/>
-        </w:tc>
-        <w:tc>
-          <w:tcPr>
-            <w:tcW w:w="705" w:type="dxa"/>
-            <w:vAlign w:val="center"/>
-          </w:tcPr>
-          <w:p/>
-        </w:tc>
-        <w:tc>
-          <w:tcPr>
-            <w:tcW w:w="1705" w:type="dxa"/>
-            <w:vAlign w:val="center"/>
-          </w:tcPr>
-          <w:p/>
-        </w:tc>
-        <w:tc>
-          <w:tcPr>
-            <w:tcW w:w="1130" w:type="dxa"/>
-            <w:vAlign w:val="center"/>
-          </w:tcPr>
-          <w:p/>
-        </w:tc>
-        <w:tc>
-          <w:tcPr>
-            <w:tcW w:w="728" w:type="dxa"/>
-            <w:vAlign w:val="center"/>
-          </w:tcPr>
-          <w:p/>
-        </w:tc>
-      </w:tr>
-      <w:tr>
-        <w:tc>
-          <w:tcPr>
-            <w:tcW w:w="979" w:type="dxa"/>
-            <w:vAlign w:val="center"/>
-          </w:tcPr>
-          <w:p/>
-        </w:tc>
-        <w:tc>
-          <w:tcPr>
-            <w:tcW w:w="992" w:type="dxa"/>
-            <w:vAlign w:val="center"/>
-          </w:tcPr>
-          <w:p/>
-        </w:tc>
-        <w:tc>
-          <w:tcPr>
-            <w:tcW w:w="993" w:type="dxa"/>
-            <w:vAlign w:val="center"/>
-          </w:tcPr>
-          <w:p/>
-        </w:tc>
-        <w:tc>
-          <w:tcPr>
-            <w:tcW w:w="854" w:type="dxa"/>
-            <w:vAlign w:val="center"/>
-          </w:tcPr>
-          <w:p/>
-        </w:tc>
-        <w:tc>
-          <w:tcPr>
-            <w:tcW w:w="847" w:type="dxa"/>
-            <w:vAlign w:val="center"/>
-          </w:tcPr>
-          <w:p/>
-        </w:tc>
-        <w:tc>
-          <w:tcPr>
-            <w:tcW w:w="1279" w:type="dxa"/>
-            <w:vAlign w:val="center"/>
-          </w:tcPr>
-          <w:p/>
-        </w:tc>
-        <w:tc>
-          <w:tcPr>
-            <w:tcW w:w="705" w:type="dxa"/>
-            <w:vAlign w:val="center"/>
-          </w:tcPr>
-          <w:p/>
-        </w:tc>
-        <w:tc>
-          <w:tcPr>
-            <w:tcW w:w="1705" w:type="dxa"/>
-            <w:vAlign w:val="center"/>
-          </w:tcPr>
-          <w:p/>
-        </w:tc>
-        <w:tc>
-          <w:tcPr>
-            <w:tcW w:w="1130" w:type="dxa"/>
-            <w:vAlign w:val="center"/>
-          </w:tcPr>
-          <w:p/>
-        </w:tc>
-        <w:tc>
-          <w:tcPr>
-            <w:tcW w:w="728" w:type="dxa"/>
-            <w:vAlign w:val="center"/>
-          </w:tcPr>
-          <w:p/>
-        </w:tc>
-      </w:tr>
-      <w:tr>
-        <w:tc>
-          <w:tcPr>
-            <w:tcW w:w="979" w:type="dxa"/>
-            <w:vAlign w:val="center"/>
-          </w:tcPr>
-          <w:p/>
-        </w:tc>
-        <w:tc>
-          <w:tcPr>
-            <w:tcW w:w="992" w:type="dxa"/>
-            <w:vAlign w:val="center"/>
-          </w:tcPr>
-          <w:p/>
-        </w:tc>
-        <w:tc>
-          <w:tcPr>
-            <w:tcW w:w="993" w:type="dxa"/>
-            <w:vAlign w:val="center"/>
-          </w:tcPr>
-          <w:p/>
-        </w:tc>
-        <w:tc>
-          <w:tcPr>
-            <w:tcW w:w="854" w:type="dxa"/>
-            <w:vAlign w:val="center"/>
-          </w:tcPr>
-          <w:p/>
-        </w:tc>
-        <w:tc>
-          <w:tcPr>
-            <w:tcW w:w="847" w:type="dxa"/>
-            <w:vAlign w:val="center"/>
-          </w:tcPr>
-          <w:p/>
-        </w:tc>
-        <w:tc>
-          <w:tcPr>
-            <w:tcW w:w="1279" w:type="dxa"/>
-            <w:vAlign w:val="center"/>
-          </w:tcPr>
-          <w:p/>
-        </w:tc>
-        <w:tc>
-          <w:tcPr>
-            <w:tcW w:w="705" w:type="dxa"/>
-            <w:vAlign w:val="center"/>
-          </w:tcPr>
-          <w:p/>
-        </w:tc>
-        <w:tc>
-          <w:tcPr>
-            <w:tcW w:w="1705" w:type="dxa"/>
-            <w:vAlign w:val="center"/>
-          </w:tcPr>
-          <w:p/>
-        </w:tc>
-        <w:tc>
-          <w:tcPr>
-            <w:tcW w:w="1130" w:type="dxa"/>
-            <w:vAlign w:val="center"/>
-          </w:tcPr>
-          <w:p/>
-        </w:tc>
-        <w:tc>
-          <w:tcPr>
-            <w:tcW w:w="728" w:type="dxa"/>
-            <w:vAlign w:val="center"/>
-          </w:tcPr>
-          <w:p/>
-        </w:tc>
-      </w:tr>
-      <w:tr>
-        <w:tc>
-          <w:tcPr>
-            <w:tcW w:w="979" w:type="dxa"/>
-            <w:vAlign w:val="center"/>
-          </w:tcPr>
-          <w:p/>
-        </w:tc>
-        <w:tc>
-          <w:tcPr>
-            <w:tcW w:w="992" w:type="dxa"/>
-            <w:vAlign w:val="center"/>
-          </w:tcPr>
-          <w:p/>
-        </w:tc>
-        <w:tc>
-          <w:tcPr>
-            <w:tcW w:w="993" w:type="dxa"/>
-            <w:vAlign w:val="center"/>
-          </w:tcPr>
-          <w:p/>
-        </w:tc>
-        <w:tc>
-          <w:tcPr>
-            <w:tcW w:w="854" w:type="dxa"/>
-            <w:vAlign w:val="center"/>
-          </w:tcPr>
-          <w:p/>
-        </w:tc>
-        <w:tc>
-          <w:tcPr>
-            <w:tcW w:w="847" w:type="dxa"/>
-            <w:vAlign w:val="center"/>
-          </w:tcPr>
-          <w:p/>
-        </w:tc>
-        <w:tc>
-          <w:tcPr>
-            <w:tcW w:w="1279" w:type="dxa"/>
-            <w:vAlign w:val="center"/>
-          </w:tcPr>
-          <w:p/>
-        </w:tc>
-        <w:tc>
-          <w:tcPr>
-            <w:tcW w:w="705" w:type="dxa"/>
-            <w:vAlign w:val="center"/>
-          </w:tcPr>
-          <w:p/>
-        </w:tc>
-        <w:tc>
-          <w:tcPr>
-            <w:tcW w:w="1705" w:type="dxa"/>
-            <w:vAlign w:val="center"/>
-          </w:tcPr>
-          <w:p/>
-        </w:tc>
-        <w:tc>
-          <w:tcPr>
-            <w:tcW w:w="1130" w:type="dxa"/>
-            <w:vAlign w:val="center"/>
-          </w:tcPr>
-          <w:p/>
-        </w:tc>
-        <w:tc>
-          <w:tcPr>
-            <w:tcW w:w="728" w:type="dxa"/>
-            <w:vAlign w:val="center"/>
-          </w:tcPr>
-          <w:p/>
-        </w:tc>
-      </w:tr>
-      <w:tr>
-        <w:tc>
-          <w:tcPr>
-            <w:tcW w:w="979" w:type="dxa"/>
-            <w:vAlign w:val="center"/>
-          </w:tcPr>
-          <w:p/>
-        </w:tc>
-        <w:tc>
-          <w:tcPr>
-            <w:tcW w:w="992" w:type="dxa"/>
-            <w:vAlign w:val="center"/>
-          </w:tcPr>
-          <w:p/>
-        </w:tc>
-        <w:tc>
-          <w:tcPr>
-            <w:tcW w:w="993" w:type="dxa"/>
-            <w:vAlign w:val="center"/>
-          </w:tcPr>
-          <w:p/>
-        </w:tc>
-        <w:tc>
-          <w:tcPr>
-            <w:tcW w:w="854" w:type="dxa"/>
-            <w:vAlign w:val="center"/>
-          </w:tcPr>
-          <w:p/>
-        </w:tc>
-        <w:tc>
-          <w:tcPr>
-            <w:tcW w:w="847" w:type="dxa"/>
-            <w:vAlign w:val="center"/>
-          </w:tcPr>
-          <w:p/>
-        </w:tc>
-        <w:tc>
-          <w:tcPr>
-            <w:tcW w:w="1279" w:type="dxa"/>
-            <w:vAlign w:val="center"/>
-          </w:tcPr>
-          <w:p/>
-        </w:tc>
-        <w:tc>
-          <w:tcPr>
-            <w:tcW w:w="705" w:type="dxa"/>
-            <w:vAlign w:val="center"/>
-          </w:tcPr>
-          <w:p/>
-        </w:tc>
-        <w:tc>
-          <w:tcPr>
-            <w:tcW w:w="1705" w:type="dxa"/>
-            <w:vAlign w:val="center"/>
-          </w:tcPr>
-          <w:p/>
-        </w:tc>
-        <w:tc>
-          <w:tcPr>
-            <w:tcW w:w="1130" w:type="dxa"/>
-            <w:vAlign w:val="center"/>
-          </w:tcPr>
-          <w:p/>
-        </w:tc>
-        <w:tc>
-          <w:tcPr>
-            <w:tcW w:w="728" w:type="dxa"/>
-            <w:vAlign w:val="center"/>
-          </w:tcPr>
-          <w:p/>
-        </w:tc>
-      </w:tr>
-      <w:tr>
-        <w:tc>
-          <w:tcPr>
-            <w:tcW w:w="979" w:type="dxa"/>
-            <w:vAlign w:val="center"/>
-          </w:tcPr>
-          <w:p/>
-        </w:tc>
-        <w:tc>
-          <w:tcPr>
-            <w:tcW w:w="992" w:type="dxa"/>
-            <w:vAlign w:val="center"/>
-          </w:tcPr>
-          <w:p/>
-        </w:tc>
-        <w:tc>
-          <w:tcPr>
-            <w:tcW w:w="993" w:type="dxa"/>
-            <w:vAlign w:val="center"/>
-          </w:tcPr>
-          <w:p/>
-        </w:tc>
-        <w:tc>
-          <w:tcPr>
-            <w:tcW w:w="854" w:type="dxa"/>
-            <w:vAlign w:val="center"/>
-          </w:tcPr>
-          <w:p/>
-        </w:tc>
-        <w:tc>
-          <w:tcPr>
-            <w:tcW w:w="847" w:type="dxa"/>
-            <w:vAlign w:val="center"/>
-          </w:tcPr>
-          <w:p/>
-        </w:tc>
-        <w:tc>
-          <w:tcPr>
-            <w:tcW w:w="1279" w:type="dxa"/>
-            <w:vAlign w:val="center"/>
-          </w:tcPr>
-          <w:p/>
-        </w:tc>
-        <w:tc>
-          <w:tcPr>
-            <w:tcW w:w="705" w:type="dxa"/>
-            <w:vAlign w:val="center"/>
-          </w:tcPr>
-          <w:p/>
-        </w:tc>
-        <w:tc>
-          <w:tcPr>
-            <w:tcW w:w="1705" w:type="dxa"/>
-            <w:vAlign w:val="center"/>
-          </w:tcPr>
-          <w:p/>
-        </w:tc>
-        <w:tc>
-          <w:tcPr>
-            <w:tcW w:w="1130" w:type="dxa"/>
-            <w:vAlign w:val="center"/>
-          </w:tcPr>
-          <w:p/>
-        </w:tc>
-        <w:tc>
-          <w:tcPr>
-            <w:tcW w:w="728" w:type="dxa"/>
-            <w:vAlign w:val="center"/>
-          </w:tcPr>
-          <w:p/>
-        </w:tc>
-      </w:tr>
-      <w:tr>
-        <w:tc>
-          <w:tcPr>
-            <w:tcW w:w="979" w:type="dxa"/>
-            <w:vAlign w:val="center"/>
-          </w:tcPr>
-          <w:p/>
-        </w:tc>
-        <w:tc>
-          <w:tcPr>
-            <w:tcW w:w="992" w:type="dxa"/>
-            <w:vAlign w:val="center"/>
-          </w:tcPr>
-          <w:p/>
-        </w:tc>
-        <w:tc>
-          <w:tcPr>
-            <w:tcW w:w="993" w:type="dxa"/>
-            <w:vAlign w:val="center"/>
-          </w:tcPr>
-          <w:p/>
-        </w:tc>
-        <w:tc>
-          <w:tcPr>
-            <w:tcW w:w="854" w:type="dxa"/>
-            <w:vAlign w:val="center"/>
-          </w:tcPr>
-          <w:p/>
-        </w:tc>
-        <w:tc>
-          <w:tcPr>
-            <w:tcW w:w="847" w:type="dxa"/>
-            <w:vAlign w:val="center"/>
-          </w:tcPr>
-          <w:p/>
-        </w:tc>
-        <w:tc>
-          <w:tcPr>
-            <w:tcW w:w="1279" w:type="dxa"/>
-            <w:vAlign w:val="center"/>
-          </w:tcPr>
-          <w:p/>
-        </w:tc>
-        <w:tc>
-          <w:tcPr>
-            <w:tcW w:w="705" w:type="dxa"/>
-            <w:vAlign w:val="center"/>
-          </w:tcPr>
-          <w:p/>
-        </w:tc>
-        <w:tc>
-          <w:tcPr>
-            <w:tcW w:w="1705" w:type="dxa"/>
-            <w:vAlign w:val="center"/>
-          </w:tcPr>
-          <w:p/>
-        </w:tc>
-        <w:tc>
-          <w:tcPr>
-            <w:tcW w:w="1130" w:type="dxa"/>
-            <w:vAlign w:val="center"/>
-          </w:tcPr>
-          <w:p/>
-        </w:tc>
-        <w:tc>
-          <w:tcPr>
-            <w:tcW w:w="728" w:type="dxa"/>
-            <w:vAlign w:val="center"/>
-          </w:tcPr>
-          <w:p/>
-        </w:tc>
-      </w:tr>
-      <w:tr>
-        <w:tc>
-          <w:tcPr>
-            <w:tcW w:w="979" w:type="dxa"/>
-            <w:vAlign w:val="center"/>
-          </w:tcPr>
-          <w:p/>
-        </w:tc>
-        <w:tc>
-          <w:tcPr>
-            <w:tcW w:w="992" w:type="dxa"/>
-            <w:vAlign w:val="center"/>
-          </w:tcPr>
-          <w:p/>
-        </w:tc>
-        <w:tc>
-          <w:tcPr>
-            <w:tcW w:w="993" w:type="dxa"/>
-            <w:vAlign w:val="center"/>
-          </w:tcPr>
-          <w:p/>
-        </w:tc>
-        <w:tc>
-          <w:tcPr>
-            <w:tcW w:w="854" w:type="dxa"/>
-            <w:vAlign w:val="center"/>
-          </w:tcPr>
-          <w:p/>
-        </w:tc>
-        <w:tc>
-          <w:tcPr>
-            <w:tcW w:w="847" w:type="dxa"/>
-            <w:vAlign w:val="center"/>
-          </w:tcPr>
-          <w:p/>
-        </w:tc>
-        <w:tc>
-          <w:tcPr>
-            <w:tcW w:w="1279" w:type="dxa"/>
-            <w:vAlign w:val="center"/>
-          </w:tcPr>
-          <w:p/>
-        </w:tc>
-        <w:tc>
-          <w:tcPr>
-            <w:tcW w:w="705" w:type="dxa"/>
-            <w:vAlign w:val="center"/>
-          </w:tcPr>
-          <w:p/>
-        </w:tc>
-        <w:tc>
-          <w:tcPr>
-            <w:tcW w:w="1705" w:type="dxa"/>
-            <w:vAlign w:val="center"/>
-          </w:tcPr>
-          <w:p/>
-        </w:tc>
-        <w:tc>
-          <w:tcPr>
-            <w:tcW w:w="1130" w:type="dxa"/>
-            <w:vAlign w:val="center"/>
-          </w:tcPr>
-          <w:p/>
-        </w:tc>
-        <w:tc>
-          <w:tcPr>
-            <w:tcW w:w="728" w:type="dxa"/>
-            <w:vAlign w:val="center"/>
-          </w:tcPr>
-          <w:p/>
-        </w:tc>
-      </w:tr>
-      <w:tr>
-        <w:tc>
-          <w:tcPr>
-            <w:tcW w:w="979" w:type="dxa"/>
-            <w:vAlign w:val="center"/>
-          </w:tcPr>
-          <w:p/>
-        </w:tc>
-        <w:tc>
-          <w:tcPr>
-            <w:tcW w:w="992" w:type="dxa"/>
-            <w:vAlign w:val="center"/>
-          </w:tcPr>
-          <w:p/>
-        </w:tc>
-        <w:tc>
-          <w:tcPr>
-            <w:tcW w:w="993" w:type="dxa"/>
-            <w:vAlign w:val="center"/>
-          </w:tcPr>
-          <w:p/>
-        </w:tc>
-        <w:tc>
-          <w:tcPr>
-            <w:tcW w:w="854" w:type="dxa"/>
-            <w:vAlign w:val="center"/>
-          </w:tcPr>
-          <w:p/>
-        </w:tc>
-        <w:tc>
-          <w:tcPr>
-            <w:tcW w:w="847" w:type="dxa"/>
-            <w:vAlign w:val="center"/>
-          </w:tcPr>
-          <w:p/>
-        </w:tc>
-        <w:tc>
-          <w:tcPr>
-            <w:tcW w:w="1279" w:type="dxa"/>
-            <w:vAlign w:val="center"/>
-          </w:tcPr>
-          <w:p/>
-        </w:tc>
-        <w:tc>
-          <w:tcPr>
-            <w:tcW w:w="705" w:type="dxa"/>
-            <w:vAlign w:val="center"/>
-          </w:tcPr>
-          <w:p/>
-        </w:tc>
-        <w:tc>
-          <w:tcPr>
-            <w:tcW w:w="1705" w:type="dxa"/>
-            <w:vAlign w:val="center"/>
-          </w:tcPr>
-          <w:p/>
-        </w:tc>
-        <w:tc>
-          <w:tcPr>
-            <w:tcW w:w="1130" w:type="dxa"/>
-            <w:vAlign w:val="center"/>
-          </w:tcPr>
-          <w:p/>
-        </w:tc>
-        <w:tc>
-          <w:tcPr>
-            <w:tcW w:w="728" w:type="dxa"/>
-            <w:vAlign w:val="center"/>
-          </w:tcPr>
-          <w:p/>
-        </w:tc>
-      </w:tr>
-      <w:tr>
-        <w:tc>
-          <w:tcPr>
-            <w:tcW w:w="979" w:type="dxa"/>
-            <w:vAlign w:val="center"/>
-          </w:tcPr>
-          <w:p/>
-        </w:tc>
-        <w:tc>
-          <w:tcPr>
-            <w:tcW w:w="992" w:type="dxa"/>
-            <w:vAlign w:val="center"/>
-          </w:tcPr>
-          <w:p/>
-        </w:tc>
-        <w:tc>
-          <w:tcPr>
-            <w:tcW w:w="993" w:type="dxa"/>
-            <w:vAlign w:val="center"/>
-          </w:tcPr>
-          <w:p/>
-        </w:tc>
-        <w:tc>
-          <w:tcPr>
-            <w:tcW w:w="854" w:type="dxa"/>
-            <w:vAlign w:val="center"/>
-          </w:tcPr>
-          <w:p/>
-        </w:tc>
-        <w:tc>
-          <w:tcPr>
-            <w:tcW w:w="847" w:type="dxa"/>
-            <w:vAlign w:val="center"/>
-          </w:tcPr>
-          <w:p/>
-        </w:tc>
-        <w:tc>
-          <w:tcPr>
-            <w:tcW w:w="1279" w:type="dxa"/>
-            <w:vAlign w:val="center"/>
-          </w:tcPr>
-          <w:p/>
-        </w:tc>
-        <w:tc>
-          <w:tcPr>
-            <w:tcW w:w="705" w:type="dxa"/>
-            <w:vAlign w:val="center"/>
-          </w:tcPr>
-          <w:p/>
-        </w:tc>
-        <w:tc>
-          <w:tcPr>
-            <w:tcW w:w="1705" w:type="dxa"/>
-            <w:vAlign w:val="center"/>
-          </w:tcPr>
-          <w:p/>
-        </w:tc>
-        <w:tc>
-          <w:tcPr>
-            <w:tcW w:w="1130" w:type="dxa"/>
-            <w:vAlign w:val="center"/>
-          </w:tcPr>
-          <w:p/>
-        </w:tc>
-        <w:tc>
-          <w:tcPr>
-            <w:tcW w:w="728" w:type="dxa"/>
-            <w:vAlign w:val="center"/>
-          </w:tcPr>
-          <w:p/>
-        </w:tc>
-      </w:tr>
-      <w:tr>
-        <w:tc>
-          <w:tcPr>
-            <w:tcW w:w="979" w:type="dxa"/>
-            <w:vAlign w:val="center"/>
-          </w:tcPr>
-          <w:p/>
-        </w:tc>
-        <w:tc>
-          <w:tcPr>
-            <w:tcW w:w="992" w:type="dxa"/>
-            <w:vAlign w:val="center"/>
-          </w:tcPr>
-          <w:p/>
-        </w:tc>
-        <w:tc>
-          <w:tcPr>
-            <w:tcW w:w="993" w:type="dxa"/>
-            <w:vAlign w:val="center"/>
-          </w:tcPr>
-          <w:p/>
-        </w:tc>
-        <w:tc>
-          <w:tcPr>
-            <w:tcW w:w="854" w:type="dxa"/>
-            <w:vAlign w:val="center"/>
-          </w:tcPr>
-          <w:p/>
-        </w:tc>
-        <w:tc>
-          <w:tcPr>
-            <w:tcW w:w="847" w:type="dxa"/>
-            <w:vAlign w:val="center"/>
-          </w:tcPr>
-          <w:p/>
-        </w:tc>
-        <w:tc>
-          <w:tcPr>
-            <w:tcW w:w="1279" w:type="dxa"/>
-            <w:vAlign w:val="center"/>
-          </w:tcPr>
-          <w:p/>
-        </w:tc>
-        <w:tc>
-          <w:tcPr>
-            <w:tcW w:w="705" w:type="dxa"/>
-            <w:vAlign w:val="center"/>
-          </w:tcPr>
-          <w:p/>
-        </w:tc>
-        <w:tc>
-          <w:tcPr>
-            <w:tcW w:w="1705" w:type="dxa"/>
-            <w:vAlign w:val="center"/>
-          </w:tcPr>
-          <w:p/>
-        </w:tc>
-        <w:tc>
-          <w:tcPr>
-            <w:tcW w:w="1130" w:type="dxa"/>
-            <w:vAlign w:val="center"/>
-          </w:tcPr>
-          <w:p/>
-        </w:tc>
-        <w:tc>
-          <w:tcPr>
-            <w:tcW w:w="728" w:type="dxa"/>
-            <w:vAlign w:val="center"/>
-          </w:tcPr>
-          <w:p/>
-        </w:tc>
-      </w:tr>
-    </w:tbl>
-    <w:p/>
+      <w:bookmarkStart w:id="38" w:name="_GoBack"/>
+      <w:bookmarkEnd w:id="38"/>
+    </w:p>
     <w:sectPr>
+      <w:headerReference w:type="default" r:id="rId10"/>
+      <w:footerReference w:type="default" r:id="rId11"/>
       <w:pgSz w:w="11906" w:h="16838"/>
       <w:pgMar w:top="1134" w:right="851" w:bottom="1134" w:left="1701" w:header="709" w:footer="709" w:gutter="0"/>
       <w:cols w:space="708"/>
@@ -9229,19 +6882,11 @@
               <w:sz w:val="18"/>
             </w:rPr>
           </w:pPr>
-          <w:proofErr w:type="spellStart"/>
           <w:r>
             <w:rPr>
               <w:sz w:val="18"/>
             </w:rPr>
-            <w:t>Взам</w:t>
-          </w:r>
-          <w:proofErr w:type="spellEnd"/>
-          <w:r>
-            <w:rPr>
-              <w:sz w:val="18"/>
-            </w:rPr>
-            <w:t>. Инв. №</w:t>
+            <w:t>Взам. Инв. №</w:t>
           </w:r>
         </w:p>
       </w:tc>
@@ -9260,21 +6905,7 @@
             <w:rPr>
               <w:sz w:val="18"/>
             </w:rPr>
-            <w:t xml:space="preserve">Инв. № </w:t>
-          </w:r>
-          <w:proofErr w:type="spellStart"/>
-          <w:r>
-            <w:rPr>
-              <w:sz w:val="18"/>
-            </w:rPr>
-            <w:t>дубл</w:t>
-          </w:r>
-          <w:proofErr w:type="spellEnd"/>
-          <w:r>
-            <w:rPr>
-              <w:sz w:val="18"/>
-            </w:rPr>
-            <w:t>.</w:t>
+            <w:t>Инв. № дубл.</w:t>
           </w:r>
         </w:p>
       </w:tc>
@@ -14089,7 +11720,7 @@
 </file>
 
 <file path=customXml/itemProps1.xml><?xml version="1.0" encoding="utf-8"?>
-<ds:datastoreItem xmlns:ds="http://schemas.openxmlformats.org/officeDocument/2006/customXml" ds:itemID="{7B8DA5C0-C1AA-394C-AC69-890266A54E16}">
+<ds:datastoreItem xmlns:ds="http://schemas.openxmlformats.org/officeDocument/2006/customXml" ds:itemID="{21B8B6EA-C2B4-5B47-A2E1-079E16D4F03E}">
   <ds:schemaRefs>
     <ds:schemaRef ds:uri="http://schemas.openxmlformats.org/officeDocument/2006/bibliography"/>
   </ds:schemaRefs>

</xml_diff>